<commit_message>
[ADD] Added gains for last lab session
</commit_message>
<xml_diff>
--- a/Documents/chapters_experiments.docx
+++ b/Documents/chapters_experiments.docx
@@ -58,15 +58,7 @@
         </w:numPr>
       </w:pPr>
       <w:r>
-        <w:t xml:space="preserve">State estimation techniques: filtered derivative, Kalman filter, </w:t>
-      </w:r>
-      <w:proofErr w:type="spellStart"/>
-      <w:r>
-        <w:t>Sgolai</w:t>
-      </w:r>
-      <w:proofErr w:type="spellEnd"/>
-      <w:r>
-        <w:t xml:space="preserve"> filter (one experiment to compare)</w:t>
+        <w:t>State estimation techniques: filtered derivative, Kalman filter, Sgolai filter (one experiment to compare)</w:t>
       </w:r>
     </w:p>
     <w:p>
@@ -419,16 +411,7 @@
           <w:bCs/>
           <w:color w:val="0070C0"/>
         </w:rPr>
-        <w:t xml:space="preserve">friction coefficients, torsional </w:t>
-      </w:r>
-      <w:proofErr w:type="gramStart"/>
-      <w:r>
-        <w:rPr>
-          <w:b/>
-          <w:bCs/>
-          <w:color w:val="0070C0"/>
-        </w:rPr>
-        <w:t>spring</w:t>
+        <w:t>friction coefficients, torsional spring</w:t>
       </w:r>
       <w:r>
         <w:rPr>
@@ -455,7 +438,6 @@
         </w:rPr>
         <w:t>✔</w:t>
       </w:r>
-      <w:proofErr w:type="gramEnd"/>
       <w:r>
         <w:rPr>
           <w:rFonts w:ascii="none" w:hAnsi="none"/>
@@ -559,15 +541,7 @@
         </w:numPr>
       </w:pPr>
       <w:r>
-        <w:t xml:space="preserve">State estimation techniques: filtered derivative, Kalman filter, </w:t>
-      </w:r>
-      <w:proofErr w:type="spellStart"/>
-      <w:r>
-        <w:t>Sgolai</w:t>
-      </w:r>
-      <w:proofErr w:type="spellEnd"/>
-      <w:r>
-        <w:t xml:space="preserve"> filter (one experiment to compare):</w:t>
+        <w:t>State estimation techniques: filtered derivative, Kalman filter, Sgolai filter (one experiment to compare):</w:t>
       </w:r>
     </w:p>
     <w:p>
@@ -618,7 +592,6 @@
         </w:rPr>
         <w:softHyphen/>
       </w:r>
-      <w:proofErr w:type="gramStart"/>
       <w:r>
         <w:rPr>
           <w:rFonts w:ascii="Segoe UI Emoji" w:hAnsi="Segoe UI Emoji" w:cs="Segoe UI Emoji"/>
@@ -635,37 +608,7 @@
           <w:bCs/>
           <w:color w:val="FF0000"/>
         </w:rPr>
-        <w:t>(</w:t>
-      </w:r>
-      <w:proofErr w:type="gramEnd"/>
-      <w:r>
-        <w:rPr>
-          <w:rFonts w:ascii="Segoe UI Emoji" w:hAnsi="Segoe UI Emoji" w:cs="Segoe UI Emoji"/>
-          <w:b/>
-          <w:bCs/>
-          <w:color w:val="FF0000"/>
-        </w:rPr>
-        <w:t xml:space="preserve">3 </w:t>
-      </w:r>
-      <w:proofErr w:type="spellStart"/>
-      <w:r>
-        <w:rPr>
-          <w:rFonts w:ascii="Segoe UI Emoji" w:hAnsi="Segoe UI Emoji" w:cs="Segoe UI Emoji"/>
-          <w:b/>
-          <w:bCs/>
-          <w:color w:val="FF0000"/>
-        </w:rPr>
-        <w:t>exps</w:t>
-      </w:r>
-      <w:proofErr w:type="spellEnd"/>
-      <w:r>
-        <w:rPr>
-          <w:rFonts w:ascii="Segoe UI Emoji" w:hAnsi="Segoe UI Emoji" w:cs="Segoe UI Emoji"/>
-          <w:b/>
-          <w:bCs/>
-          <w:color w:val="FF0000"/>
-        </w:rPr>
-        <w:t xml:space="preserve"> in simulation)</w:t>
+        <w:t>(3 exps in simulation)</w:t>
       </w:r>
     </w:p>
     <w:p>
@@ -904,25 +847,7 @@
           <w:bCs/>
           <w:color w:val="0070C0"/>
         </w:rPr>
-        <w:t xml:space="preserve"> </w:t>
-      </w:r>
-      <w:proofErr w:type="spellStart"/>
-      <w:r>
-        <w:rPr>
-          <w:b/>
-          <w:bCs/>
-          <w:color w:val="0070C0"/>
-        </w:rPr>
-        <w:t>polyfit</w:t>
-      </w:r>
-      <w:proofErr w:type="spellEnd"/>
-      <w:r>
-        <w:rPr>
-          <w:b/>
-          <w:bCs/>
-          <w:color w:val="0070C0"/>
-        </w:rPr>
-        <w:t xml:space="preserve"> </w:t>
+        <w:t xml:space="preserve"> polyfit </w:t>
       </w:r>
       <w:r>
         <w:rPr>
@@ -971,23 +896,23 @@
           <w:bCs/>
           <w:color w:val="0070C0"/>
         </w:rPr>
-        <w:t xml:space="preserve">Static exp low chattering </w:t>
-      </w:r>
-      <w:proofErr w:type="spellStart"/>
-      <w:r>
-        <w:rPr>
-          <w:b/>
-          <w:bCs/>
-          <w:color w:val="0070C0"/>
-        </w:rPr>
-        <w:t>polyfit</w:t>
-      </w:r>
-      <w:proofErr w:type="spellEnd"/>
-      <w:r>
-        <w:rPr>
-          <w:b/>
-          <w:bCs/>
-          <w:color w:val="0070C0"/>
+        <w:t xml:space="preserve">Static exp low chattering polyfit </w:t>
+      </w:r>
+      <w:r>
+        <w:rPr>
+          <w:rFonts w:ascii="Segoe UI Emoji" w:hAnsi="Segoe UI Emoji" w:cs="Segoe UI Emoji"/>
+          <w:b/>
+          <w:bCs/>
+          <w:color w:val="FF0000"/>
+        </w:rPr>
+        <w:t>❌</w:t>
+      </w:r>
+      <w:r>
+        <w:rPr>
+          <w:rFonts w:ascii="Segoe UI Emoji" w:hAnsi="Segoe UI Emoji" w:cs="Segoe UI Emoji"/>
+          <w:b/>
+          <w:bCs/>
+          <w:color w:val="FF0000"/>
         </w:rPr>
         <w:t xml:space="preserve"> </w:t>
       </w:r>
@@ -998,7 +923,7 @@
           <w:bCs/>
           <w:color w:val="FF0000"/>
         </w:rPr>
-        <w:t>❌</w:t>
+        <w:t>(c’è senza polyfit</w:t>
       </w:r>
       <w:r>
         <w:rPr>
@@ -1007,7 +932,7 @@
           <w:bCs/>
           <w:color w:val="FF0000"/>
         </w:rPr>
-        <w:t xml:space="preserve"> </w:t>
+        <w:t xml:space="preserve"> (1)</w:t>
       </w:r>
       <w:r>
         <w:rPr>
@@ -1016,47 +941,7 @@
           <w:bCs/>
           <w:color w:val="FF0000"/>
         </w:rPr>
-        <w:t>(</w:t>
-      </w:r>
-      <w:proofErr w:type="spellStart"/>
-      <w:r>
-        <w:rPr>
-          <w:rFonts w:ascii="Segoe UI Emoji" w:hAnsi="Segoe UI Emoji" w:cs="Segoe UI Emoji"/>
-          <w:b/>
-          <w:bCs/>
-          <w:color w:val="FF0000"/>
-        </w:rPr>
-        <w:t>c’è</w:t>
-      </w:r>
-      <w:proofErr w:type="spellEnd"/>
-      <w:r>
-        <w:rPr>
-          <w:rFonts w:ascii="Segoe UI Emoji" w:hAnsi="Segoe UI Emoji" w:cs="Segoe UI Emoji"/>
-          <w:b/>
-          <w:bCs/>
-          <w:color w:val="FF0000"/>
-        </w:rPr>
-        <w:t xml:space="preserve"> senza </w:t>
-      </w:r>
-      <w:proofErr w:type="spellStart"/>
-      <w:r>
-        <w:rPr>
-          <w:rFonts w:ascii="Segoe UI Emoji" w:hAnsi="Segoe UI Emoji" w:cs="Segoe UI Emoji"/>
-          <w:b/>
-          <w:bCs/>
-          <w:color w:val="FF0000"/>
-        </w:rPr>
-        <w:t>polyfit</w:t>
-      </w:r>
-      <w:proofErr w:type="spellEnd"/>
-      <w:r>
-        <w:rPr>
-          <w:rFonts w:ascii="Segoe UI Emoji" w:hAnsi="Segoe UI Emoji" w:cs="Segoe UI Emoji"/>
-          <w:b/>
-          <w:bCs/>
-          <w:color w:val="FF0000"/>
-        </w:rPr>
-        <w:t xml:space="preserve"> (1)</w:t>
+        <w:t>, K_pp_al_th_0_2</w:t>
       </w:r>
       <w:r>
         <w:rPr>
@@ -1087,25 +972,7 @@
           <w:bCs/>
           <w:color w:val="0070C0"/>
         </w:rPr>
-        <w:t xml:space="preserve">Dynamic exp high performance </w:t>
-      </w:r>
-      <w:proofErr w:type="spellStart"/>
-      <w:r>
-        <w:rPr>
-          <w:b/>
-          <w:bCs/>
-          <w:color w:val="0070C0"/>
-        </w:rPr>
-        <w:t>polyfit</w:t>
-      </w:r>
-      <w:proofErr w:type="spellEnd"/>
-      <w:r>
-        <w:rPr>
-          <w:b/>
-          <w:bCs/>
-          <w:color w:val="0070C0"/>
-        </w:rPr>
-        <w:t xml:space="preserve"> </w:t>
+        <w:t xml:space="preserve">Dynamic exp high performance polyfit </w:t>
       </w:r>
       <w:r>
         <w:rPr>
@@ -1150,27 +1017,7 @@
           <w:sz w:val="27"/>
           <w:szCs w:val="27"/>
         </w:rPr>
-        <w:t>_[</w:t>
-      </w:r>
-      <w:proofErr w:type="spellStart"/>
-      <w:r>
-        <w:rPr>
-          <w:rFonts w:ascii="none" w:hAnsi="none"/>
-          <w:color w:val="00B050"/>
-          <w:sz w:val="27"/>
-          <w:szCs w:val="27"/>
-        </w:rPr>
-        <w:t>polyfit</w:t>
-      </w:r>
-      <w:proofErr w:type="spellEnd"/>
-      <w:r>
-        <w:rPr>
-          <w:rFonts w:ascii="none" w:hAnsi="none"/>
-          <w:color w:val="00B050"/>
-          <w:sz w:val="27"/>
-          <w:szCs w:val="27"/>
-        </w:rPr>
-        <w:t>] FAKE</w:t>
+        <w:t>_[polyfit] FAKE</w:t>
       </w:r>
       <w:r>
         <w:rPr>
@@ -1250,19 +1097,8 @@
           <w:bCs/>
           <w:color w:val="0070C0"/>
         </w:rPr>
-        <w:t xml:space="preserve">Dynamic exp low chattering </w:t>
-      </w:r>
-      <w:proofErr w:type="spellStart"/>
-      <w:proofErr w:type="gramStart"/>
-      <w:r>
-        <w:rPr>
-          <w:b/>
-          <w:bCs/>
-          <w:color w:val="0070C0"/>
-        </w:rPr>
-        <w:t>polyfit</w:t>
-      </w:r>
-      <w:proofErr w:type="spellEnd"/>
+        <w:t xml:space="preserve">Dynamic exp low chattering polyfit </w:t>
+      </w:r>
       <w:r>
         <w:rPr>
           <w:b/>
@@ -1273,14 +1109,6 @@
       </w:r>
       <w:r>
         <w:rPr>
-          <w:b/>
-          <w:bCs/>
-          <w:color w:val="0070C0"/>
-        </w:rPr>
-        <w:t xml:space="preserve"> </w:t>
-      </w:r>
-      <w:r>
-        <w:rPr>
           <w:rFonts w:ascii="Segoe UI Symbol" w:hAnsi="Segoe UI Symbol" w:cs="Segoe UI Symbol"/>
           <w:color w:val="00B050"/>
           <w:sz w:val="27"/>
@@ -1288,7 +1116,6 @@
         </w:rPr>
         <w:t>✔</w:t>
       </w:r>
-      <w:proofErr w:type="gramEnd"/>
       <w:r>
         <w:rPr>
           <w:rFonts w:ascii="none" w:hAnsi="none"/>
@@ -1353,80 +1180,17 @@
           <w:bCs/>
           <w:color w:val="0070C0"/>
         </w:rPr>
-        <w:t xml:space="preserve"> (+ </w:t>
-      </w:r>
-      <w:proofErr w:type="spellStart"/>
-      <w:r>
-        <w:rPr>
-          <w:b/>
-          <w:bCs/>
-          <w:color w:val="0070C0"/>
-        </w:rPr>
-        <w:t>discorso</w:t>
-      </w:r>
-      <w:proofErr w:type="spellEnd"/>
-      <w:r>
-        <w:rPr>
-          <w:b/>
-          <w:bCs/>
-          <w:color w:val="0070C0"/>
-        </w:rPr>
-        <w:t xml:space="preserve"> tuning </w:t>
-      </w:r>
-      <w:proofErr w:type="spellStart"/>
-      <w:r>
-        <w:rPr>
-          <w:b/>
-          <w:bCs/>
-          <w:color w:val="0070C0"/>
-        </w:rPr>
-        <w:t>integratore</w:t>
-      </w:r>
-      <w:proofErr w:type="spellEnd"/>
-      <w:r>
-        <w:rPr>
-          <w:b/>
-          <w:bCs/>
-          <w:color w:val="0070C0"/>
+        <w:t xml:space="preserve"> (+ discorso tuning integratore mastro magheggio)</w:t>
+      </w:r>
+      <w:r>
+        <w:rPr>
+          <w:rFonts w:ascii="Segoe UI Symbol" w:hAnsi="Segoe UI Symbol" w:cs="Segoe UI Symbol"/>
+          <w:color w:val="00B050"/>
+          <w:sz w:val="27"/>
+          <w:szCs w:val="27"/>
         </w:rPr>
         <w:t xml:space="preserve"> </w:t>
       </w:r>
-      <w:proofErr w:type="spellStart"/>
-      <w:r>
-        <w:rPr>
-          <w:b/>
-          <w:bCs/>
-          <w:color w:val="0070C0"/>
-        </w:rPr>
-        <w:t>mastro</w:t>
-      </w:r>
-      <w:proofErr w:type="spellEnd"/>
-      <w:r>
-        <w:rPr>
-          <w:b/>
-          <w:bCs/>
-          <w:color w:val="0070C0"/>
-        </w:rPr>
-        <w:t xml:space="preserve"> </w:t>
-      </w:r>
-      <w:proofErr w:type="spellStart"/>
-      <w:r>
-        <w:rPr>
-          <w:b/>
-          <w:bCs/>
-          <w:color w:val="0070C0"/>
-        </w:rPr>
-        <w:t>magheggio</w:t>
-      </w:r>
-      <w:proofErr w:type="spellEnd"/>
-      <w:r>
-        <w:rPr>
-          <w:b/>
-          <w:bCs/>
-          <w:color w:val="0070C0"/>
-        </w:rPr>
-        <w:t>)</w:t>
-      </w:r>
       <w:r>
         <w:rPr>
           <w:rFonts w:ascii="Segoe UI Symbol" w:hAnsi="Segoe UI Symbol" w:cs="Segoe UI Symbol"/>
@@ -1434,15 +1198,6 @@
           <w:sz w:val="27"/>
           <w:szCs w:val="27"/>
         </w:rPr>
-        <w:t xml:space="preserve"> </w:t>
-      </w:r>
-      <w:r>
-        <w:rPr>
-          <w:rFonts w:ascii="Segoe UI Symbol" w:hAnsi="Segoe UI Symbol" w:cs="Segoe UI Symbol"/>
-          <w:color w:val="00B050"/>
-          <w:sz w:val="27"/>
-          <w:szCs w:val="27"/>
-        </w:rPr>
         <w:t>✔</w:t>
       </w:r>
       <w:r>
@@ -1470,16 +1225,7 @@
           <w:sz w:val="27"/>
           <w:szCs w:val="27"/>
         </w:rPr>
-        <w:t>PP_int_down_3 HP</w:t>
-      </w:r>
-      <w:r>
-        <w:rPr>
-          <w:rFonts w:ascii="none" w:hAnsi="none"/>
-          <w:color w:val="00B050"/>
-          <w:sz w:val="27"/>
-          <w:szCs w:val="27"/>
-        </w:rPr>
-        <w:t xml:space="preserve">, </w:t>
+        <w:t xml:space="preserve">PP_int_down_3 HP, </w:t>
       </w:r>
       <w:r>
         <w:rPr>
@@ -1710,25 +1456,14 @@
         </w:rPr>
         <w:t xml:space="preserve"> </w:t>
       </w:r>
-      <w:proofErr w:type="spellStart"/>
-      <w:r>
-        <w:rPr>
-          <w:rFonts w:ascii="none" w:hAnsi="none"/>
-          <w:color w:val="FF0000"/>
-          <w:sz w:val="27"/>
-          <w:szCs w:val="27"/>
-        </w:rPr>
-        <w:t>LQ_int_down</w:t>
-      </w:r>
-      <w:proofErr w:type="spellEnd"/>
-      <w:r>
-        <w:rPr>
-          <w:rFonts w:ascii="none" w:hAnsi="none"/>
-          <w:color w:val="FF0000"/>
-          <w:sz w:val="27"/>
-          <w:szCs w:val="27"/>
-        </w:rPr>
-        <w:t xml:space="preserve"> LP</w:t>
+      <w:r>
+        <w:rPr>
+          <w:rFonts w:ascii="none" w:hAnsi="none"/>
+          <w:color w:val="FF0000"/>
+          <w:sz w:val="27"/>
+          <w:szCs w:val="27"/>
+        </w:rPr>
+        <w:t>LQ_int_down LP</w:t>
       </w:r>
       <w:r>
         <w:rPr>
@@ -1738,6 +1473,15 @@
           <w:szCs w:val="27"/>
         </w:rPr>
         <w:t xml:space="preserve"> (1)</w:t>
+      </w:r>
+      <w:r>
+        <w:rPr>
+          <w:rFonts w:ascii="none" w:hAnsi="none"/>
+          <w:color w:val="FF0000"/>
+          <w:sz w:val="27"/>
+          <w:szCs w:val="27"/>
+        </w:rPr>
+        <w:t>, K_LQ_int_down8</w:t>
       </w:r>
       <w:r>
         <w:rPr>
@@ -1761,15 +1505,7 @@
         <w:t>Stabilization of upright position</w:t>
       </w:r>
       <w:r>
-        <w:t xml:space="preserve"> (fake tracking, theta </w:t>
-      </w:r>
-      <w:proofErr w:type="gramStart"/>
-      <w:r>
-        <w:t>fucks</w:t>
-      </w:r>
-      <w:proofErr w:type="gramEnd"/>
-      <w:r>
-        <w:t>, I care about alpha ass)</w:t>
+        <w:t xml:space="preserve"> (fake tracking, theta fucks, I care about alpha ass)</w:t>
       </w:r>
       <w:r>
         <w:t>:</w:t>
@@ -1840,7 +1576,6 @@
         </w:rPr>
         <w:t xml:space="preserve">PP </w:t>
       </w:r>
-      <w:proofErr w:type="spellStart"/>
       <w:r>
         <w:rPr>
           <w:b/>
@@ -1850,7 +1585,6 @@
         </w:rPr>
         <w:t>validation</w:t>
       </w:r>
-      <w:proofErr w:type="spellEnd"/>
       <w:r>
         <w:rPr>
           <w:b/>
@@ -1860,7 +1594,6 @@
         </w:rPr>
         <w:t xml:space="preserve"> + </w:t>
       </w:r>
-      <w:proofErr w:type="spellStart"/>
       <w:r>
         <w:rPr>
           <w:b/>
@@ -1870,7 +1603,6 @@
         </w:rPr>
         <w:t>abuse</w:t>
       </w:r>
-      <w:proofErr w:type="spellEnd"/>
       <w:r>
         <w:rPr>
           <w:b/>
@@ -1910,7 +1642,6 @@
         </w:rPr>
         <w:t>(</w:t>
       </w:r>
-      <w:proofErr w:type="spellStart"/>
       <w:r>
         <w:rPr>
           <w:rFonts w:ascii="none" w:hAnsi="none"/>
@@ -1919,59 +1650,7 @@
           <w:szCs w:val="27"/>
           <w:lang w:val="it-IT"/>
         </w:rPr>
-        <w:t>PP_</w:t>
-      </w:r>
-      <w:r>
-        <w:rPr>
-          <w:rFonts w:ascii="none" w:hAnsi="none"/>
-          <w:color w:val="00B050"/>
-          <w:sz w:val="27"/>
-          <w:szCs w:val="27"/>
-          <w:lang w:val="it-IT"/>
-        </w:rPr>
-        <w:t>complete</w:t>
-      </w:r>
-      <w:proofErr w:type="spellEnd"/>
-      <w:r>
-        <w:rPr>
-          <w:rFonts w:ascii="none" w:hAnsi="none"/>
-          <w:color w:val="00B050"/>
-          <w:sz w:val="27"/>
-          <w:szCs w:val="27"/>
-          <w:lang w:val="it-IT"/>
-        </w:rPr>
-        <w:t xml:space="preserve"> </w:t>
-      </w:r>
-      <w:r>
-        <w:rPr>
-          <w:rFonts w:ascii="none" w:hAnsi="none"/>
-          <w:color w:val="00B050"/>
-          <w:sz w:val="27"/>
-          <w:szCs w:val="27"/>
-          <w:lang w:val="it-IT"/>
-        </w:rPr>
-        <w:t>_up_3</w:t>
-      </w:r>
-      <w:r>
-        <w:rPr>
-          <w:rFonts w:ascii="none" w:hAnsi="none"/>
-          <w:color w:val="00B050"/>
-          <w:sz w:val="27"/>
-          <w:szCs w:val="27"/>
-          <w:lang w:val="it-IT"/>
-        </w:rPr>
-        <w:t xml:space="preserve"> RUOTA DI </w:t>
-      </w:r>
-      <w:proofErr w:type="gramStart"/>
-      <w:r>
-        <w:rPr>
-          <w:rFonts w:ascii="none" w:hAnsi="none"/>
-          <w:color w:val="00B050"/>
-          <w:sz w:val="27"/>
-          <w:szCs w:val="27"/>
-          <w:lang w:val="it-IT"/>
-        </w:rPr>
-        <w:t>SCORTA</w:t>
+        <w:t>PP_complete _up_3 RUOTA DI SCORTA</w:t>
       </w:r>
       <w:r>
         <w:rPr>
@@ -1982,9 +1661,8 @@
           <w:highlight w:val="yellow"/>
           <w:lang w:val="it-IT"/>
         </w:rPr>
-        <w:t xml:space="preserve"> ,</w:t>
-      </w:r>
-      <w:proofErr w:type="gramEnd"/>
+        <w:t xml:space="preserve"> , </w:t>
+      </w:r>
       <w:r>
         <w:rPr>
           <w:rFonts w:ascii="none" w:hAnsi="none"/>
@@ -1994,63 +1672,18 @@
           <w:highlight w:val="yellow"/>
           <w:lang w:val="it-IT"/>
         </w:rPr>
-        <w:t xml:space="preserve"> </w:t>
-      </w:r>
-      <w:r>
-        <w:rPr>
-          <w:rFonts w:ascii="none" w:hAnsi="none"/>
-          <w:color w:val="FF0000"/>
-          <w:sz w:val="27"/>
-          <w:szCs w:val="27"/>
-          <w:highlight w:val="yellow"/>
+        <w:t>da fare</w:t>
+      </w:r>
+      <w:r>
+        <w:rPr>
+          <w:rFonts w:ascii="none" w:hAnsi="none"/>
+          <w:color w:val="FF0000"/>
+          <w:sz w:val="27"/>
+          <w:szCs w:val="27"/>
           <w:lang w:val="it-IT"/>
         </w:rPr>
-        <w:t>da fare</w:t>
-      </w:r>
-      <w:r>
-        <w:rPr>
-          <w:rFonts w:ascii="none" w:hAnsi="none"/>
-          <w:color w:val="FF0000"/>
-          <w:sz w:val="27"/>
-          <w:szCs w:val="27"/>
-          <w:lang w:val="it-IT"/>
-        </w:rPr>
-        <w:t xml:space="preserve">, </w:t>
-      </w:r>
-      <w:proofErr w:type="spellStart"/>
-      <w:r>
-        <w:rPr>
-          <w:rFonts w:ascii="none" w:hAnsi="none"/>
-          <w:color w:val="FF0000"/>
-          <w:sz w:val="27"/>
-          <w:szCs w:val="27"/>
-          <w:lang w:val="it-IT"/>
-        </w:rPr>
-        <w:t>nice</w:t>
-      </w:r>
-      <w:proofErr w:type="spellEnd"/>
-      <w:r>
-        <w:rPr>
-          <w:rFonts w:ascii="none" w:hAnsi="none"/>
-          <w:color w:val="FF0000"/>
-          <w:sz w:val="27"/>
-          <w:szCs w:val="27"/>
-          <w:lang w:val="it-IT"/>
-        </w:rPr>
-        <w:t xml:space="preserve"> to </w:t>
-      </w:r>
-      <w:proofErr w:type="spellStart"/>
-      <w:r>
-        <w:rPr>
-          <w:rFonts w:ascii="none" w:hAnsi="none"/>
-          <w:color w:val="FF0000"/>
-          <w:sz w:val="27"/>
-          <w:szCs w:val="27"/>
-          <w:lang w:val="it-IT"/>
-        </w:rPr>
-        <w:t>have</w:t>
-      </w:r>
-      <w:proofErr w:type="spellEnd"/>
+        <w:t>, nice to have</w:t>
+      </w:r>
       <w:r>
         <w:rPr>
           <w:rFonts w:ascii="none" w:hAnsi="none"/>
@@ -2213,77 +1846,56 @@
           <w:szCs w:val="27"/>
           <w:lang w:val="en-US"/>
         </w:rPr>
+        <w:t>, nice to have</w:t>
+      </w:r>
+      <w:r>
+        <w:rPr>
+          <w:rFonts w:ascii="none" w:hAnsi="none"/>
+          <w:color w:val="FF0000"/>
+          <w:sz w:val="27"/>
+          <w:szCs w:val="27"/>
+          <w:lang w:val="en-US"/>
+        </w:rPr>
+        <w:t>(</w:t>
+      </w:r>
+      <w:r>
+        <w:rPr>
+          <w:rFonts w:ascii="none" w:hAnsi="none"/>
+          <w:color w:val="FF0000"/>
+          <w:sz w:val="27"/>
+          <w:szCs w:val="27"/>
+          <w:lang w:val="en-US"/>
+        </w:rPr>
+        <w:t>4</w:t>
+      </w:r>
+      <w:r>
+        <w:rPr>
+          <w:rFonts w:ascii="none" w:hAnsi="none"/>
+          <w:color w:val="FF0000"/>
+          <w:sz w:val="27"/>
+          <w:szCs w:val="27"/>
+          <w:lang w:val="en-US"/>
+        </w:rPr>
+        <w:t>)</w:t>
+      </w:r>
+      <w:r>
+        <w:rPr>
+          <w:rFonts w:ascii="none" w:hAnsi="none"/>
+          <w:color w:val="FF0000"/>
+          <w:sz w:val="27"/>
+          <w:szCs w:val="27"/>
+          <w:lang w:val="en-US"/>
+        </w:rPr>
         <w:t xml:space="preserve">, </w:t>
       </w:r>
       <w:r>
         <w:rPr>
           <w:rFonts w:ascii="none" w:hAnsi="none"/>
-          <w:color w:val="FF0000"/>
-          <w:sz w:val="27"/>
-          <w:szCs w:val="27"/>
-          <w:lang w:val="en-US"/>
-        </w:rPr>
-        <w:t>nice to have</w:t>
-      </w:r>
-      <w:r>
-        <w:rPr>
-          <w:rFonts w:ascii="none" w:hAnsi="none"/>
-          <w:color w:val="FF0000"/>
-          <w:sz w:val="27"/>
-          <w:szCs w:val="27"/>
-          <w:lang w:val="en-US"/>
-        </w:rPr>
-        <w:t>(</w:t>
-      </w:r>
-      <w:r>
-        <w:rPr>
-          <w:rFonts w:ascii="none" w:hAnsi="none"/>
-          <w:color w:val="FF0000"/>
-          <w:sz w:val="27"/>
-          <w:szCs w:val="27"/>
-          <w:lang w:val="en-US"/>
-        </w:rPr>
-        <w:t>4</w:t>
-      </w:r>
-      <w:r>
-        <w:rPr>
-          <w:rFonts w:ascii="none" w:hAnsi="none"/>
-          <w:color w:val="FF0000"/>
-          <w:sz w:val="27"/>
-          <w:szCs w:val="27"/>
-          <w:lang w:val="en-US"/>
-        </w:rPr>
-        <w:t>)</w:t>
-      </w:r>
-      <w:r>
-        <w:rPr>
-          <w:rFonts w:ascii="none" w:hAnsi="none"/>
-          <w:color w:val="FF0000"/>
-          <w:sz w:val="27"/>
-          <w:szCs w:val="27"/>
-          <w:lang w:val="en-US"/>
-        </w:rPr>
-        <w:t xml:space="preserve">, </w:t>
-      </w:r>
-      <w:proofErr w:type="spellStart"/>
-      <w:r>
-        <w:rPr>
-          <w:rFonts w:ascii="none" w:hAnsi="none"/>
-          <w:color w:val="00B050"/>
-          <w:sz w:val="27"/>
-          <w:szCs w:val="27"/>
-        </w:rPr>
-        <w:t>abbiamo</w:t>
-      </w:r>
-      <w:proofErr w:type="spellEnd"/>
-      <w:r>
-        <w:rPr>
-          <w:rFonts w:ascii="none" w:hAnsi="none"/>
-          <w:color w:val="00B050"/>
-          <w:sz w:val="27"/>
-          <w:szCs w:val="27"/>
-        </w:rPr>
-        <w:t xml:space="preserve"> gain</w:t>
+          <w:color w:val="00B050"/>
+          <w:sz w:val="27"/>
+          <w:szCs w:val="27"/>
+        </w:rPr>
+        <w:t>abbiamo gain</w:t>
       </w:r>
       <w:r>
         <w:rPr>
@@ -2400,119 +2012,104 @@
           <w:sz w:val="27"/>
           <w:szCs w:val="27"/>
         </w:rPr>
-        <w:t xml:space="preserve"> (</w:t>
-      </w:r>
-      <w:proofErr w:type="spellStart"/>
-      <w:r>
-        <w:rPr>
-          <w:rFonts w:ascii="none" w:hAnsi="none"/>
-          <w:color w:val="00B050"/>
-          <w:sz w:val="27"/>
-          <w:szCs w:val="27"/>
-        </w:rPr>
-        <w:t>PP_</w:t>
-      </w:r>
-      <w:r>
-        <w:rPr>
-          <w:rFonts w:ascii="none" w:hAnsi="none"/>
-          <w:color w:val="00B050"/>
-          <w:sz w:val="27"/>
-          <w:szCs w:val="27"/>
-        </w:rPr>
-        <w:t>int</w:t>
-      </w:r>
-      <w:proofErr w:type="spellEnd"/>
-      <w:r>
-        <w:rPr>
-          <w:rFonts w:ascii="none" w:hAnsi="none"/>
-          <w:color w:val="00B050"/>
-          <w:sz w:val="27"/>
-          <w:szCs w:val="27"/>
+        <w:t xml:space="preserve"> (PP_</w:t>
+      </w:r>
+      <w:r>
+        <w:rPr>
+          <w:rFonts w:ascii="none" w:hAnsi="none"/>
+          <w:color w:val="00B050"/>
+          <w:sz w:val="27"/>
+          <w:szCs w:val="27"/>
+        </w:rPr>
+        <w:t xml:space="preserve">int </w:t>
+      </w:r>
+      <w:r>
+        <w:rPr>
+          <w:rFonts w:ascii="none" w:hAnsi="none"/>
+          <w:color w:val="00B050"/>
+          <w:sz w:val="27"/>
+          <w:szCs w:val="27"/>
+        </w:rPr>
+        <w:t>_up_3</w:t>
+      </w:r>
+      <w:r>
+        <w:rPr>
+          <w:rFonts w:ascii="none" w:hAnsi="none"/>
+          <w:color w:val="00B050"/>
+          <w:sz w:val="27"/>
+          <w:szCs w:val="27"/>
+        </w:rPr>
+        <w:t xml:space="preserve"> HP, </w:t>
+      </w:r>
+      <w:r>
+        <w:rPr>
+          <w:rFonts w:ascii="none" w:hAnsi="none"/>
+          <w:color w:val="FF0000"/>
+          <w:sz w:val="27"/>
+          <w:szCs w:val="27"/>
+          <w:lang w:val="en-US"/>
+        </w:rPr>
+        <w:t>eventuale HP con int magheggiato</w:t>
+      </w:r>
+      <w:r>
+        <w:rPr>
+          <w:rFonts w:ascii="none" w:hAnsi="none"/>
+          <w:color w:val="FF0000"/>
+          <w:sz w:val="27"/>
+          <w:szCs w:val="27"/>
+          <w:lang w:val="en-US"/>
         </w:rPr>
         <w:t xml:space="preserve"> </w:t>
       </w:r>
       <w:r>
         <w:rPr>
           <w:rFonts w:ascii="none" w:hAnsi="none"/>
-          <w:color w:val="00B050"/>
-          <w:sz w:val="27"/>
-          <w:szCs w:val="27"/>
-        </w:rPr>
-        <w:t>_up_3</w:t>
-      </w:r>
-      <w:r>
-        <w:rPr>
-          <w:rFonts w:ascii="none" w:hAnsi="none"/>
-          <w:color w:val="00B050"/>
-          <w:sz w:val="27"/>
-          <w:szCs w:val="27"/>
-        </w:rPr>
-        <w:t xml:space="preserve"> HP, </w:t>
-      </w:r>
-      <w:proofErr w:type="spellStart"/>
-      <w:r>
-        <w:rPr>
-          <w:rFonts w:ascii="none" w:hAnsi="none"/>
-          <w:color w:val="FF0000"/>
-          <w:sz w:val="27"/>
-          <w:szCs w:val="27"/>
-          <w:lang w:val="en-US"/>
-        </w:rPr>
-        <w:t>eventuale</w:t>
-      </w:r>
-      <w:proofErr w:type="spellEnd"/>
-      <w:r>
-        <w:rPr>
-          <w:rFonts w:ascii="none" w:hAnsi="none"/>
-          <w:color w:val="FF0000"/>
-          <w:sz w:val="27"/>
-          <w:szCs w:val="27"/>
-          <w:lang w:val="en-US"/>
-        </w:rPr>
-        <w:t xml:space="preserve"> HP con int </w:t>
-      </w:r>
-      <w:proofErr w:type="spellStart"/>
-      <w:r>
-        <w:rPr>
-          <w:rFonts w:ascii="none" w:hAnsi="none"/>
-          <w:color w:val="FF0000"/>
-          <w:sz w:val="27"/>
-          <w:szCs w:val="27"/>
-          <w:lang w:val="en-US"/>
-        </w:rPr>
-        <w:t>magheggiato</w:t>
-      </w:r>
-      <w:proofErr w:type="spellEnd"/>
-      <w:r>
-        <w:rPr>
-          <w:rFonts w:ascii="none" w:hAnsi="none"/>
-          <w:color w:val="FF0000"/>
-          <w:sz w:val="27"/>
-          <w:szCs w:val="27"/>
-          <w:lang w:val="en-US"/>
-        </w:rPr>
-        <w:t xml:space="preserve"> (3)</w:t>
-      </w:r>
-      <w:r>
-        <w:rPr>
-          <w:rFonts w:ascii="none" w:hAnsi="none"/>
-          <w:color w:val="FF0000"/>
-          <w:sz w:val="27"/>
-          <w:szCs w:val="27"/>
-          <w:lang w:val="en-US"/>
-        </w:rPr>
-        <w:t xml:space="preserve">, </w:t>
-      </w:r>
-      <w:proofErr w:type="spellStart"/>
-      <w:r>
-        <w:rPr>
-          <w:rFonts w:ascii="none" w:hAnsi="none"/>
-          <w:color w:val="FF0000"/>
-          <w:sz w:val="27"/>
-          <w:szCs w:val="27"/>
-          <w:lang w:val="en-US"/>
-        </w:rPr>
-        <w:t>m</w:t>
+          <w:color w:val="FF0000"/>
+          <w:sz w:val="27"/>
+          <w:szCs w:val="27"/>
+          <w:lang w:val="en-US"/>
+        </w:rPr>
+        <w:t>K_pp_al_th_pi_int_</w:t>
+      </w:r>
+      <w:r>
+        <w:rPr>
+          <w:rFonts w:ascii="none" w:hAnsi="none"/>
+          <w:color w:val="FF0000"/>
+          <w:sz w:val="27"/>
+          <w:szCs w:val="27"/>
+          <w:lang w:val="en-US"/>
+        </w:rPr>
+        <w:t>7</w:t>
+      </w:r>
+      <w:r>
+        <w:rPr>
+          <w:rFonts w:ascii="none" w:hAnsi="none"/>
+          <w:color w:val="FF0000"/>
+          <w:sz w:val="27"/>
+          <w:szCs w:val="27"/>
+          <w:lang w:val="en-US"/>
+        </w:rPr>
+        <w:t xml:space="preserve"> </w:t>
+      </w:r>
+      <w:r>
+        <w:rPr>
+          <w:rFonts w:ascii="none" w:hAnsi="none"/>
+          <w:color w:val="FF0000"/>
+          <w:sz w:val="27"/>
+          <w:szCs w:val="27"/>
+          <w:lang w:val="en-US"/>
+        </w:rPr>
+        <w:t>(3)</w:t>
+      </w:r>
+      <w:r>
+        <w:rPr>
+          <w:rFonts w:ascii="none" w:hAnsi="none"/>
+          <w:color w:val="FF0000"/>
+          <w:sz w:val="27"/>
+          <w:szCs w:val="27"/>
+          <w:lang w:val="en-US"/>
+        </w:rPr>
+        <w:t>, m</w:t>
       </w:r>
       <w:r>
         <w:rPr>
@@ -2524,7 +2121,6 @@
         </w:rPr>
         <w:t>anca</w:t>
       </w:r>
-      <w:proofErr w:type="spellEnd"/>
       <w:r>
         <w:rPr>
           <w:rFonts w:ascii="none" w:hAnsi="none"/>
@@ -2544,6 +2140,36 @@
           <w:lang w:val="en-US"/>
         </w:rPr>
         <w:t>LP</w:t>
+      </w:r>
+      <w:r>
+        <w:rPr>
+          <w:rFonts w:ascii="none" w:hAnsi="none"/>
+          <w:color w:val="FF0000"/>
+          <w:sz w:val="27"/>
+          <w:szCs w:val="27"/>
+          <w:lang w:val="en-US"/>
+        </w:rPr>
+        <w:t xml:space="preserve"> </w:t>
+      </w:r>
+      <w:r>
+        <w:rPr>
+          <w:rFonts w:ascii="none" w:hAnsi="none"/>
+          <w:color w:val="FF0000"/>
+          <w:sz w:val="27"/>
+          <w:szCs w:val="27"/>
+          <w:lang w:val="en-US"/>
+        </w:rPr>
+        <w:t>K_pp_al_th_pi_int_</w:t>
+      </w:r>
+      <w:r>
+        <w:rPr>
+          <w:rFonts w:ascii="none" w:hAnsi="none"/>
+          <w:color w:val="FF0000"/>
+          <w:sz w:val="27"/>
+          <w:szCs w:val="27"/>
+          <w:lang w:val="en-US"/>
+        </w:rPr>
+        <w:t>8</w:t>
       </w:r>
       <w:r>
         <w:rPr>
@@ -2678,9 +2304,8 @@
           <w:color w:val="FF0000"/>
           <w:lang w:val="en-US"/>
         </w:rPr>
-        <w:t xml:space="preserve">LQ_int_up_2 HP con int </w:t>
-      </w:r>
-      <w:proofErr w:type="spellStart"/>
+        <w:t>LQ_int_up_2 HP con int dimezzato</w:t>
+      </w:r>
       <w:r>
         <w:rPr>
           <w:rFonts w:ascii="Segoe UI Emoji" w:hAnsi="Segoe UI Emoji" w:cs="Segoe UI Emoji"/>
@@ -2689,9 +2314,8 @@
           <w:color w:val="FF0000"/>
           <w:lang w:val="en-US"/>
         </w:rPr>
-        <w:t>dimezzato</w:t>
-      </w:r>
-      <w:proofErr w:type="spellEnd"/>
+        <w:t xml:space="preserve"> PARA</w:t>
+      </w:r>
       <w:r>
         <w:rPr>
           <w:rFonts w:ascii="Segoe UI Emoji" w:hAnsi="Segoe UI Emoji" w:cs="Segoe UI Emoji"/>
@@ -2700,7 +2324,7 @@
           <w:color w:val="FF0000"/>
           <w:lang w:val="en-US"/>
         </w:rPr>
-        <w:t xml:space="preserve"> PARA</w:t>
+        <w:t xml:space="preserve"> K_LQ_int_up3</w:t>
       </w:r>
       <w:r>
         <w:rPr>
@@ -2820,7 +2444,7 @@
           <w:color w:val="FF0000"/>
           <w:lang w:val="en-US"/>
         </w:rPr>
-        <w:t xml:space="preserve">LQ_int_up_2_polyfit </w:t>
+        <w:t xml:space="preserve">LQ_int_up_2_polyfit con Tass </w:t>
       </w:r>
       <w:r>
         <w:rPr>
@@ -2830,9 +2454,8 @@
           <w:color w:val="FF0000"/>
           <w:lang w:val="en-US"/>
         </w:rPr>
-        <w:t xml:space="preserve">con </w:t>
-      </w:r>
-      <w:proofErr w:type="spellStart"/>
+        <w:t>m</w:t>
+      </w:r>
       <w:r>
         <w:rPr>
           <w:rFonts w:ascii="Segoe UI Emoji" w:hAnsi="Segoe UI Emoji" w:cs="Segoe UI Emoji"/>
@@ -2841,9 +2464,8 @@
           <w:color w:val="FF0000"/>
           <w:lang w:val="en-US"/>
         </w:rPr>
-        <w:t>Tass</w:t>
-      </w:r>
-      <w:proofErr w:type="spellEnd"/>
+        <w:t>aggiore</w:t>
+      </w:r>
       <w:r>
         <w:rPr>
           <w:rFonts w:ascii="Segoe UI Emoji" w:hAnsi="Segoe UI Emoji" w:cs="Segoe UI Emoji"/>
@@ -2852,9 +2474,18 @@
           <w:color w:val="FF0000"/>
           <w:lang w:val="en-US"/>
         </w:rPr>
+        <w:t xml:space="preserve"> LP</w:t>
+      </w:r>
+      <w:r>
+        <w:rPr>
+          <w:rFonts w:ascii="Segoe UI Emoji" w:hAnsi="Segoe UI Emoji" w:cs="Segoe UI Emoji"/>
+          <w:b/>
+          <w:bCs/>
+          <w:color w:val="FF0000"/>
+          <w:lang w:val="en-US"/>
+        </w:rPr>
         <w:t xml:space="preserve"> </w:t>
       </w:r>
-      <w:proofErr w:type="spellStart"/>
       <w:r>
         <w:rPr>
           <w:rFonts w:ascii="Segoe UI Emoji" w:hAnsi="Segoe UI Emoji" w:cs="Segoe UI Emoji"/>
@@ -2863,7 +2494,7 @@
           <w:color w:val="FF0000"/>
           <w:lang w:val="en-US"/>
         </w:rPr>
-        <w:t>m</w:t>
+        <w:t>K_LQ_int_up</w:t>
       </w:r>
       <w:r>
         <w:rPr>
@@ -2873,18 +2504,7 @@
           <w:color w:val="FF0000"/>
           <w:lang w:val="en-US"/>
         </w:rPr>
-        <w:t>aggiore</w:t>
-      </w:r>
-      <w:proofErr w:type="spellEnd"/>
-      <w:r>
-        <w:rPr>
-          <w:rFonts w:ascii="Segoe UI Emoji" w:hAnsi="Segoe UI Emoji" w:cs="Segoe UI Emoji"/>
-          <w:b/>
-          <w:bCs/>
-          <w:color w:val="FF0000"/>
-          <w:lang w:val="en-US"/>
-        </w:rPr>
-        <w:t xml:space="preserve"> LP</w:t>
+        <w:t>4</w:t>
       </w:r>
       <w:r>
         <w:rPr>
@@ -2977,7 +2597,6 @@
         </w:rPr>
         <w:t xml:space="preserve">in </w:t>
       </w:r>
-      <w:proofErr w:type="spellStart"/>
       <w:r>
         <w:rPr>
           <w:b/>
@@ -2986,7 +2605,6 @@
         </w:rPr>
         <w:t>presentazione</w:t>
       </w:r>
-      <w:proofErr w:type="spellEnd"/>
       <w:r>
         <w:rPr>
           <w:b/>
@@ -3073,27 +2691,7 @@
           <w:sz w:val="27"/>
           <w:szCs w:val="27"/>
         </w:rPr>
-        <w:t xml:space="preserve"> (</w:t>
-      </w:r>
-      <w:proofErr w:type="spellStart"/>
-      <w:r>
-        <w:rPr>
-          <w:rFonts w:ascii="none" w:hAnsi="none"/>
-          <w:color w:val="00B050"/>
-          <w:sz w:val="27"/>
-          <w:szCs w:val="27"/>
-        </w:rPr>
-        <w:t>new_swing_up_down_int</w:t>
-      </w:r>
-      <w:proofErr w:type="spellEnd"/>
-      <w:r>
-        <w:rPr>
-          <w:rFonts w:ascii="none" w:hAnsi="none"/>
-          <w:color w:val="00B050"/>
-          <w:sz w:val="27"/>
-          <w:szCs w:val="27"/>
-        </w:rPr>
-        <w:t>, to be wrapped/shaped)</w:t>
+        <w:t xml:space="preserve"> (new_swing_up_down_int, to be wrapped/shaped)</w:t>
       </w:r>
     </w:p>
     <w:p>
@@ -3255,6 +2853,7 @@
           <w:sz w:val="28"/>
           <w:szCs w:val="28"/>
         </w:rPr>
+        <w:lastRenderedPageBreak/>
         <w:t>Simulation test (+ Bode)</w:t>
       </w:r>
     </w:p>

</xml_diff>

<commit_message>
[ADD] Finished bode extrap script
</commit_message>
<xml_diff>
--- a/Documents/chapters_experiments.docx
+++ b/Documents/chapters_experiments.docx
@@ -40,7 +40,21 @@
         </w:numPr>
       </w:pPr>
       <w:r>
-        <w:t>Model description: equation of the model, parameters identification, model simulation and validati</w:t>
+        <w:t>Model description</w:t>
+      </w:r>
+      <w:r>
+        <w:t xml:space="preserve"> (10 </w:t>
+      </w:r>
+      <w:proofErr w:type="spellStart"/>
+      <w:r>
+        <w:t>pgs</w:t>
+      </w:r>
+      <w:proofErr w:type="spellEnd"/>
+      <w:r>
+        <w:t>)</w:t>
+      </w:r>
+      <w:r>
+        <w:t>: equation of the model, parameters identification, model simulation and validati</w:t>
       </w:r>
       <w:r>
         <w:t>on</w:t>
@@ -58,7 +72,15 @@
         </w:numPr>
       </w:pPr>
       <w:r>
-        <w:t>State estimation techniques: filtered derivative, Kalman filter, Sgolai filter (one experiment to compare)</w:t>
+        <w:t xml:space="preserve">State estimation techniques: filtered derivative, Kalman filter, </w:t>
+      </w:r>
+      <w:proofErr w:type="spellStart"/>
+      <w:r>
+        <w:t>Sgolai</w:t>
+      </w:r>
+      <w:proofErr w:type="spellEnd"/>
+      <w:r>
+        <w:t xml:space="preserve"> filter (one experiment to compare)</w:t>
       </w:r>
     </w:p>
     <w:p>
@@ -122,7 +144,34 @@
           <w:i/>
           <w:iCs/>
         </w:rPr>
-        <w:t>State-feedback controller (with focus on minimization of alpha oscillation)</w:t>
+        <w:t>State-feedback controller</w:t>
+      </w:r>
+      <w:r>
+        <w:rPr>
+          <w:i/>
+          <w:iCs/>
+        </w:rPr>
+        <w:t>:</w:t>
+      </w:r>
+    </w:p>
+    <w:p>
+      <w:pPr>
+        <w:pStyle w:val="Paragrafoelenco"/>
+        <w:numPr>
+          <w:ilvl w:val="2"/>
+          <w:numId w:val="1"/>
+        </w:numPr>
+        <w:rPr>
+          <w:i/>
+          <w:iCs/>
+        </w:rPr>
+      </w:pPr>
+      <w:r>
+        <w:rPr>
+          <w:i/>
+          <w:iCs/>
+        </w:rPr>
+        <w:t>Alpha oscillations minimization</w:t>
       </w:r>
     </w:p>
     <w:p>
@@ -136,6 +185,25 @@
       <w:r>
         <w:t>Pole Placement (with/without integrator)</w:t>
       </w:r>
+      <w:r>
+        <w:t>:</w:t>
+      </w:r>
+    </w:p>
+    <w:p>
+      <w:pPr>
+        <w:pStyle w:val="Paragrafoelenco"/>
+        <w:numPr>
+          <w:ilvl w:val="2"/>
+          <w:numId w:val="1"/>
+        </w:numPr>
+      </w:pPr>
+      <w:r>
+        <w:rPr>
+          <w:i/>
+          <w:iCs/>
+        </w:rPr>
+        <w:t>Comparison between High Performance (low settling time, high chattering) vs Low Performance (high settling time, low chattering) and choice operated</w:t>
+      </w:r>
     </w:p>
     <w:p>
       <w:pPr>
@@ -411,7 +479,16 @@
           <w:bCs/>
           <w:color w:val="0070C0"/>
         </w:rPr>
-        <w:t>friction coefficients, torsional spring</w:t>
+        <w:t xml:space="preserve">friction coefficients, torsional </w:t>
+      </w:r>
+      <w:proofErr w:type="gramStart"/>
+      <w:r>
+        <w:rPr>
+          <w:b/>
+          <w:bCs/>
+          <w:color w:val="0070C0"/>
+        </w:rPr>
+        <w:t>spring</w:t>
       </w:r>
       <w:r>
         <w:rPr>
@@ -438,6 +515,7 @@
         </w:rPr>
         <w:t>✔</w:t>
       </w:r>
+      <w:proofErr w:type="gramEnd"/>
       <w:r>
         <w:rPr>
           <w:rFonts w:ascii="none" w:hAnsi="none"/>
@@ -541,7 +619,15 @@
         </w:numPr>
       </w:pPr>
       <w:r>
-        <w:t>State estimation techniques: filtered derivative, Kalman filter, Sgolai filter (one experiment to compare):</w:t>
+        <w:t xml:space="preserve">State estimation techniques: filtered derivative, Kalman filter, </w:t>
+      </w:r>
+      <w:proofErr w:type="spellStart"/>
+      <w:r>
+        <w:t>Sgolai</w:t>
+      </w:r>
+      <w:proofErr w:type="spellEnd"/>
+      <w:r>
+        <w:t xml:space="preserve"> filter (one experiment to compare):</w:t>
       </w:r>
     </w:p>
     <w:p>
@@ -592,6 +678,7 @@
         </w:rPr>
         <w:softHyphen/>
       </w:r>
+      <w:proofErr w:type="gramStart"/>
       <w:r>
         <w:rPr>
           <w:rFonts w:ascii="Segoe UI Emoji" w:hAnsi="Segoe UI Emoji" w:cs="Segoe UI Emoji"/>
@@ -608,7 +695,37 @@
           <w:bCs/>
           <w:color w:val="FF0000"/>
         </w:rPr>
-        <w:t>(3 exps in simulation)</w:t>
+        <w:t>(</w:t>
+      </w:r>
+      <w:proofErr w:type="gramEnd"/>
+      <w:r>
+        <w:rPr>
+          <w:rFonts w:ascii="Segoe UI Emoji" w:hAnsi="Segoe UI Emoji" w:cs="Segoe UI Emoji"/>
+          <w:b/>
+          <w:bCs/>
+          <w:color w:val="FF0000"/>
+        </w:rPr>
+        <w:t xml:space="preserve">3 </w:t>
+      </w:r>
+      <w:proofErr w:type="spellStart"/>
+      <w:r>
+        <w:rPr>
+          <w:rFonts w:ascii="Segoe UI Emoji" w:hAnsi="Segoe UI Emoji" w:cs="Segoe UI Emoji"/>
+          <w:b/>
+          <w:bCs/>
+          <w:color w:val="FF0000"/>
+        </w:rPr>
+        <w:t>exps</w:t>
+      </w:r>
+      <w:proofErr w:type="spellEnd"/>
+      <w:r>
+        <w:rPr>
+          <w:rFonts w:ascii="Segoe UI Emoji" w:hAnsi="Segoe UI Emoji" w:cs="Segoe UI Emoji"/>
+          <w:b/>
+          <w:bCs/>
+          <w:color w:val="FF0000"/>
+        </w:rPr>
+        <w:t xml:space="preserve"> in simulation)</w:t>
       </w:r>
     </w:p>
     <w:p>
@@ -725,6 +842,7 @@
           <w:bCs/>
           <w:color w:val="0070C0"/>
         </w:rPr>
+        <w:lastRenderedPageBreak/>
         <w:t>PID validation</w:t>
       </w:r>
       <w:r>
@@ -771,7 +889,34 @@
           <w:i/>
           <w:iCs/>
         </w:rPr>
-        <w:t>State-feedback controller (with focus on minimization of alpha oscillation)</w:t>
+        <w:t>State-feedback controller</w:t>
+      </w:r>
+      <w:r>
+        <w:rPr>
+          <w:i/>
+          <w:iCs/>
+        </w:rPr>
+        <w:t>:</w:t>
+      </w:r>
+    </w:p>
+    <w:p>
+      <w:pPr>
+        <w:pStyle w:val="Paragrafoelenco"/>
+        <w:numPr>
+          <w:ilvl w:val="2"/>
+          <w:numId w:val="7"/>
+        </w:numPr>
+        <w:rPr>
+          <w:i/>
+          <w:iCs/>
+        </w:rPr>
+      </w:pPr>
+      <w:r>
+        <w:rPr>
+          <w:i/>
+          <w:iCs/>
+        </w:rPr>
+        <w:t>Alpha oscillations minimization</w:t>
       </w:r>
     </w:p>
     <w:p>
@@ -808,7 +953,6 @@
           <w:bCs/>
           <w:color w:val="0070C0"/>
         </w:rPr>
-        <w:lastRenderedPageBreak/>
         <w:t>PP validation</w:t>
       </w:r>
       <w:r>
@@ -847,7 +991,25 @@
           <w:bCs/>
           <w:color w:val="0070C0"/>
         </w:rPr>
-        <w:t xml:space="preserve"> polyfit </w:t>
+        <w:t xml:space="preserve"> </w:t>
+      </w:r>
+      <w:proofErr w:type="spellStart"/>
+      <w:r>
+        <w:rPr>
+          <w:b/>
+          <w:bCs/>
+          <w:color w:val="0070C0"/>
+        </w:rPr>
+        <w:t>polyfit</w:t>
+      </w:r>
+      <w:proofErr w:type="spellEnd"/>
+      <w:r>
+        <w:rPr>
+          <w:b/>
+          <w:bCs/>
+          <w:color w:val="0070C0"/>
+        </w:rPr>
+        <w:t xml:space="preserve"> </w:t>
       </w:r>
       <w:r>
         <w:rPr>
@@ -896,7 +1058,43 @@
           <w:bCs/>
           <w:color w:val="0070C0"/>
         </w:rPr>
-        <w:t xml:space="preserve">Static exp low chattering polyfit </w:t>
+        <w:t xml:space="preserve">Static exp low chattering </w:t>
+      </w:r>
+      <w:proofErr w:type="spellStart"/>
+      <w:r>
+        <w:rPr>
+          <w:b/>
+          <w:bCs/>
+          <w:color w:val="0070C0"/>
+        </w:rPr>
+        <w:t>polyfit</w:t>
+      </w:r>
+      <w:proofErr w:type="spellEnd"/>
+      <w:r>
+        <w:rPr>
+          <w:b/>
+          <w:bCs/>
+          <w:color w:val="0070C0"/>
+        </w:rPr>
+        <w:t xml:space="preserve"> </w:t>
+      </w:r>
+      <w:r>
+        <w:rPr>
+          <w:rFonts w:ascii="Segoe UI Symbol" w:hAnsi="Segoe UI Symbol" w:cs="Segoe UI Symbol"/>
+          <w:color w:val="00B050"/>
+          <w:sz w:val="27"/>
+          <w:szCs w:val="27"/>
+        </w:rPr>
+        <w:t>✔</w:t>
+      </w:r>
+      <w:r>
+        <w:rPr>
+          <w:rFonts w:ascii="none" w:hAnsi="none"/>
+          <w:color w:val="00B050"/>
+          <w:sz w:val="27"/>
+          <w:szCs w:val="27"/>
+        </w:rPr>
+        <w:t>️</w:t>
       </w:r>
       <w:r>
         <w:rPr>
@@ -905,50 +1103,32 @@
           <w:bCs/>
           <w:color w:val="FF0000"/>
         </w:rPr>
-        <w:t>❌</w:t>
+        <w:t xml:space="preserve"> </w:t>
       </w:r>
       <w:r>
         <w:rPr>
           <w:rFonts w:ascii="Segoe UI Emoji" w:hAnsi="Segoe UI Emoji" w:cs="Segoe UI Emoji"/>
           <w:b/>
           <w:bCs/>
-          <w:color w:val="FF0000"/>
-        </w:rPr>
-        <w:t xml:space="preserve"> </w:t>
+          <w:color w:val="00B050"/>
+        </w:rPr>
+        <w:t>(</w:t>
       </w:r>
       <w:r>
         <w:rPr>
           <w:rFonts w:ascii="Segoe UI Emoji" w:hAnsi="Segoe UI Emoji" w:cs="Segoe UI Emoji"/>
           <w:b/>
           <w:bCs/>
-          <w:color w:val="FF0000"/>
-        </w:rPr>
-        <w:t>(c’è senza polyfit</w:t>
+          <w:color w:val="00B050"/>
+        </w:rPr>
+        <w:t>static_PP_down_2_polyfit_2_120</w:t>
       </w:r>
       <w:r>
         <w:rPr>
           <w:rFonts w:ascii="Segoe UI Emoji" w:hAnsi="Segoe UI Emoji" w:cs="Segoe UI Emoji"/>
           <w:b/>
           <w:bCs/>
-          <w:color w:val="FF0000"/>
-        </w:rPr>
-        <w:t xml:space="preserve"> (1)</w:t>
-      </w:r>
-      <w:r>
-        <w:rPr>
-          <w:rFonts w:ascii="Segoe UI Emoji" w:hAnsi="Segoe UI Emoji" w:cs="Segoe UI Emoji"/>
-          <w:b/>
-          <w:bCs/>
-          <w:color w:val="FF0000"/>
-        </w:rPr>
-        <w:t>, K_pp_al_th_0_2</w:t>
-      </w:r>
-      <w:r>
-        <w:rPr>
-          <w:rFonts w:ascii="Segoe UI Emoji" w:hAnsi="Segoe UI Emoji" w:cs="Segoe UI Emoji"/>
-          <w:b/>
-          <w:bCs/>
-          <w:color w:val="FF0000"/>
+          <w:color w:val="00B050"/>
         </w:rPr>
         <w:t>)</w:t>
       </w:r>
@@ -972,7 +1152,25 @@
           <w:bCs/>
           <w:color w:val="0070C0"/>
         </w:rPr>
-        <w:t xml:space="preserve">Dynamic exp high performance polyfit </w:t>
+        <w:t xml:space="preserve">Dynamic exp high performance </w:t>
+      </w:r>
+      <w:proofErr w:type="spellStart"/>
+      <w:r>
+        <w:rPr>
+          <w:b/>
+          <w:bCs/>
+          <w:color w:val="0070C0"/>
+        </w:rPr>
+        <w:t>polyfit</w:t>
+      </w:r>
+      <w:proofErr w:type="spellEnd"/>
+      <w:r>
+        <w:rPr>
+          <w:b/>
+          <w:bCs/>
+          <w:color w:val="0070C0"/>
+        </w:rPr>
+        <w:t xml:space="preserve"> </w:t>
       </w:r>
       <w:r>
         <w:rPr>
@@ -1017,7 +1215,27 @@
           <w:sz w:val="27"/>
           <w:szCs w:val="27"/>
         </w:rPr>
-        <w:t>_[polyfit] FAKE</w:t>
+        <w:t>_[</w:t>
+      </w:r>
+      <w:proofErr w:type="spellStart"/>
+      <w:r>
+        <w:rPr>
+          <w:rFonts w:ascii="none" w:hAnsi="none"/>
+          <w:color w:val="00B050"/>
+          <w:sz w:val="27"/>
+          <w:szCs w:val="27"/>
+        </w:rPr>
+        <w:t>polyfit</w:t>
+      </w:r>
+      <w:proofErr w:type="spellEnd"/>
+      <w:r>
+        <w:rPr>
+          <w:rFonts w:ascii="none" w:hAnsi="none"/>
+          <w:color w:val="00B050"/>
+          <w:sz w:val="27"/>
+          <w:szCs w:val="27"/>
+        </w:rPr>
+        <w:t>] FAKE</w:t>
       </w:r>
       <w:r>
         <w:rPr>
@@ -1057,25 +1275,80 @@
           <w:bCs/>
           <w:color w:val="0070C0"/>
         </w:rPr>
-        <w:t xml:space="preserve">Simulation for chattering motivation </w:t>
-      </w:r>
-      <w:r>
-        <w:rPr>
-          <w:rFonts w:ascii="Segoe UI Emoji" w:hAnsi="Segoe UI Emoji" w:cs="Segoe UI Emoji"/>
-          <w:b/>
-          <w:bCs/>
-          <w:color w:val="FF0000"/>
-        </w:rPr>
-        <w:t>❌</w:t>
-      </w:r>
-      <w:r>
-        <w:rPr>
-          <w:rFonts w:ascii="Segoe UI Emoji" w:hAnsi="Segoe UI Emoji" w:cs="Segoe UI Emoji"/>
-          <w:b/>
-          <w:bCs/>
-          <w:color w:val="FF0000"/>
-        </w:rPr>
-        <w:t xml:space="preserve"> (simulation)</w:t>
+        <w:t xml:space="preserve">Dynamic exp low chattering </w:t>
+      </w:r>
+      <w:proofErr w:type="spellStart"/>
+      <w:proofErr w:type="gramStart"/>
+      <w:r>
+        <w:rPr>
+          <w:b/>
+          <w:bCs/>
+          <w:color w:val="0070C0"/>
+        </w:rPr>
+        <w:t>polyfit</w:t>
+      </w:r>
+      <w:proofErr w:type="spellEnd"/>
+      <w:r>
+        <w:rPr>
+          <w:b/>
+          <w:bCs/>
+          <w:color w:val="0070C0"/>
+        </w:rPr>
+        <w:t xml:space="preserve"> </w:t>
+      </w:r>
+      <w:r>
+        <w:rPr>
+          <w:b/>
+          <w:bCs/>
+          <w:color w:val="0070C0"/>
+        </w:rPr>
+        <w:t xml:space="preserve"> </w:t>
+      </w:r>
+      <w:r>
+        <w:rPr>
+          <w:rFonts w:ascii="Segoe UI Symbol" w:hAnsi="Segoe UI Symbol" w:cs="Segoe UI Symbol"/>
+          <w:color w:val="00B050"/>
+          <w:sz w:val="27"/>
+          <w:szCs w:val="27"/>
+        </w:rPr>
+        <w:t>✔</w:t>
+      </w:r>
+      <w:proofErr w:type="gramEnd"/>
+      <w:r>
+        <w:rPr>
+          <w:rFonts w:ascii="none" w:hAnsi="none"/>
+          <w:color w:val="00B050"/>
+          <w:sz w:val="27"/>
+          <w:szCs w:val="27"/>
+        </w:rPr>
+        <w:t>️</w:t>
+      </w:r>
+      <w:r>
+        <w:rPr>
+          <w:rFonts w:ascii="none" w:hAnsi="none"/>
+          <w:color w:val="00B050"/>
+          <w:sz w:val="27"/>
+          <w:szCs w:val="27"/>
+        </w:rPr>
+        <w:t xml:space="preserve"> (PP_down_</w:t>
+      </w:r>
+      <w:r>
+        <w:rPr>
+          <w:rFonts w:ascii="none" w:hAnsi="none"/>
+          <w:color w:val="00B050"/>
+          <w:sz w:val="27"/>
+          <w:szCs w:val="27"/>
+        </w:rPr>
+        <w:t>2</w:t>
+      </w:r>
+      <w:r>
+        <w:rPr>
+          <w:rFonts w:ascii="none" w:hAnsi="none"/>
+          <w:color w:val="00B050"/>
+          <w:sz w:val="27"/>
+          <w:szCs w:val="27"/>
+        </w:rPr>
+        <w:t>_polyfit_2_120)</w:t>
       </w:r>
     </w:p>
     <w:p>
@@ -1097,7 +1370,27 @@
           <w:bCs/>
           <w:color w:val="0070C0"/>
         </w:rPr>
-        <w:t xml:space="preserve">Dynamic exp low chattering polyfit </w:t>
+        <w:t>Simulation for chattering motivation:</w:t>
+      </w:r>
+    </w:p>
+    <w:p>
+      <w:pPr>
+        <w:pStyle w:val="Paragrafoelenco"/>
+        <w:numPr>
+          <w:ilvl w:val="4"/>
+          <w:numId w:val="7"/>
+        </w:numPr>
+        <w:rPr>
+          <w:i/>
+          <w:iCs/>
+        </w:rPr>
+      </w:pPr>
+      <w:r>
+        <w:rPr>
+          <w:i/>
+          <w:iCs/>
+        </w:rPr>
+        <w:t>Comparison between High Performance (low settling time, high chattering) vs Low Performance (high settling time, low chattering) and choice operated</w:t>
       </w:r>
       <w:r>
         <w:rPr>
@@ -1109,48 +1402,12 @@
       </w:r>
       <w:r>
         <w:rPr>
-          <w:rFonts w:ascii="Segoe UI Symbol" w:hAnsi="Segoe UI Symbol" w:cs="Segoe UI Symbol"/>
-          <w:color w:val="00B050"/>
-          <w:sz w:val="27"/>
-          <w:szCs w:val="27"/>
-        </w:rPr>
-        <w:t>✔</w:t>
-      </w:r>
-      <w:r>
-        <w:rPr>
-          <w:rFonts w:ascii="none" w:hAnsi="none"/>
-          <w:color w:val="00B050"/>
-          <w:sz w:val="27"/>
-          <w:szCs w:val="27"/>
-        </w:rPr>
-        <w:t>️</w:t>
-      </w:r>
-      <w:r>
-        <w:rPr>
-          <w:rFonts w:ascii="none" w:hAnsi="none"/>
-          <w:color w:val="00B050"/>
-          <w:sz w:val="27"/>
-          <w:szCs w:val="27"/>
-        </w:rPr>
-        <w:t xml:space="preserve"> (PP_down_</w:t>
-      </w:r>
-      <w:r>
-        <w:rPr>
-          <w:rFonts w:ascii="none" w:hAnsi="none"/>
-          <w:color w:val="00B050"/>
-          <w:sz w:val="27"/>
-          <w:szCs w:val="27"/>
-        </w:rPr>
-        <w:t>2</w:t>
-      </w:r>
-      <w:r>
-        <w:rPr>
-          <w:rFonts w:ascii="none" w:hAnsi="none"/>
-          <w:color w:val="00B050"/>
-          <w:sz w:val="27"/>
-          <w:szCs w:val="27"/>
-        </w:rPr>
-        <w:t>_polyfit_2_120)</w:t>
+          <w:rFonts w:ascii="Segoe UI Emoji" w:hAnsi="Segoe UI Emoji" w:cs="Segoe UI Emoji"/>
+          <w:b/>
+          <w:bCs/>
+          <w:color w:val="FF0000"/>
+        </w:rPr>
+        <w:t>❌ (simulation)</w:t>
       </w:r>
     </w:p>
     <w:p>
@@ -1180,7 +1437,79 @@
           <w:bCs/>
           <w:color w:val="0070C0"/>
         </w:rPr>
-        <w:t xml:space="preserve"> (+ discorso tuning integratore mastro magheggio)</w:t>
+        <w:t xml:space="preserve"> (+ </w:t>
+      </w:r>
+      <w:proofErr w:type="spellStart"/>
+      <w:r>
+        <w:rPr>
+          <w:b/>
+          <w:bCs/>
+          <w:color w:val="0070C0"/>
+        </w:rPr>
+        <w:t>discorso</w:t>
+      </w:r>
+      <w:proofErr w:type="spellEnd"/>
+      <w:r>
+        <w:rPr>
+          <w:b/>
+          <w:bCs/>
+          <w:color w:val="0070C0"/>
+        </w:rPr>
+        <w:t xml:space="preserve"> tuning </w:t>
+      </w:r>
+      <w:proofErr w:type="spellStart"/>
+      <w:r>
+        <w:rPr>
+          <w:b/>
+          <w:bCs/>
+          <w:color w:val="0070C0"/>
+        </w:rPr>
+        <w:t>integratore</w:t>
+      </w:r>
+      <w:proofErr w:type="spellEnd"/>
+      <w:r>
+        <w:rPr>
+          <w:b/>
+          <w:bCs/>
+          <w:color w:val="0070C0"/>
+        </w:rPr>
+        <w:t xml:space="preserve"> </w:t>
+      </w:r>
+      <w:proofErr w:type="spellStart"/>
+      <w:r>
+        <w:rPr>
+          <w:b/>
+          <w:bCs/>
+          <w:color w:val="0070C0"/>
+        </w:rPr>
+        <w:t>mastro</w:t>
+      </w:r>
+      <w:proofErr w:type="spellEnd"/>
+      <w:r>
+        <w:rPr>
+          <w:b/>
+          <w:bCs/>
+          <w:color w:val="0070C0"/>
+        </w:rPr>
+        <w:t xml:space="preserve"> </w:t>
+      </w:r>
+      <w:proofErr w:type="spellStart"/>
+      <w:r>
+        <w:rPr>
+          <w:b/>
+          <w:bCs/>
+          <w:color w:val="0070C0"/>
+        </w:rPr>
+        <w:t>magheggio</w:t>
+      </w:r>
+      <w:proofErr w:type="spellEnd"/>
+      <w:r>
+        <w:rPr>
+          <w:b/>
+          <w:bCs/>
+          <w:color w:val="0070C0"/>
+        </w:rPr>
+        <w:t>)</w:t>
       </w:r>
       <w:r>
         <w:rPr>
@@ -1440,48 +1769,57 @@
       </w:r>
       <w:r>
         <w:rPr>
+          <w:rFonts w:ascii="Segoe UI Symbol" w:hAnsi="Segoe UI Symbol" w:cs="Segoe UI Symbol"/>
+          <w:color w:val="00B050"/>
+          <w:sz w:val="27"/>
+          <w:szCs w:val="27"/>
+        </w:rPr>
+        <w:t>✔</w:t>
+      </w:r>
+      <w:r>
+        <w:rPr>
+          <w:rFonts w:ascii="none" w:hAnsi="none"/>
+          <w:color w:val="00B050"/>
+          <w:sz w:val="27"/>
+          <w:szCs w:val="27"/>
+        </w:rPr>
+        <w:t>️</w:t>
+      </w:r>
+      <w:r>
+        <w:rPr>
           <w:rFonts w:ascii="Segoe UI Emoji" w:hAnsi="Segoe UI Emoji" w:cs="Segoe UI Emoji"/>
           <w:b/>
           <w:bCs/>
           <w:color w:val="FF0000"/>
         </w:rPr>
-        <w:t>❌</w:t>
-      </w:r>
-      <w:r>
-        <w:rPr>
-          <w:rFonts w:ascii="Segoe UI Emoji" w:hAnsi="Segoe UI Emoji" w:cs="Segoe UI Emoji"/>
-          <w:b/>
-          <w:bCs/>
-          <w:color w:val="FF0000"/>
-        </w:rPr>
         <w:t xml:space="preserve"> </w:t>
       </w:r>
       <w:r>
         <w:rPr>
           <w:rFonts w:ascii="none" w:hAnsi="none"/>
-          <w:color w:val="FF0000"/>
-          <w:sz w:val="27"/>
-          <w:szCs w:val="27"/>
-        </w:rPr>
-        <w:t>LQ_int_down LP</w:t>
-      </w:r>
-      <w:r>
-        <w:rPr>
-          <w:rFonts w:ascii="none" w:hAnsi="none"/>
-          <w:color w:val="FF0000"/>
-          <w:sz w:val="27"/>
-          <w:szCs w:val="27"/>
-        </w:rPr>
-        <w:t xml:space="preserve"> (1)</w:t>
-      </w:r>
-      <w:r>
-        <w:rPr>
-          <w:rFonts w:ascii="none" w:hAnsi="none"/>
-          <w:color w:val="FF0000"/>
-          <w:sz w:val="27"/>
-          <w:szCs w:val="27"/>
-        </w:rPr>
-        <w:t>, K_LQ_int_down8</w:t>
+          <w:color w:val="00B050"/>
+          <w:sz w:val="27"/>
+          <w:szCs w:val="27"/>
+        </w:rPr>
+        <w:t>LQ_int_down</w:t>
+      </w:r>
+      <w:r>
+        <w:rPr>
+          <w:rFonts w:ascii="none" w:hAnsi="none"/>
+          <w:color w:val="00B050"/>
+          <w:sz w:val="27"/>
+          <w:szCs w:val="27"/>
+        </w:rPr>
+        <w:t>_8_polyfit</w:t>
+      </w:r>
+      <w:r>
+        <w:rPr>
+          <w:rFonts w:ascii="none" w:hAnsi="none"/>
+          <w:color w:val="00B050"/>
+          <w:sz w:val="27"/>
+          <w:szCs w:val="27"/>
+        </w:rPr>
+        <w:t xml:space="preserve"> LP</w:t>
       </w:r>
       <w:r>
         <w:rPr>
@@ -1505,7 +1843,15 @@
         <w:t>Stabilization of upright position</w:t>
       </w:r>
       <w:r>
-        <w:t xml:space="preserve"> (fake tracking, theta fucks, I care about alpha ass)</w:t>
+        <w:t xml:space="preserve"> (fake tracking, theta </w:t>
+      </w:r>
+      <w:proofErr w:type="gramStart"/>
+      <w:r>
+        <w:t>fucks</w:t>
+      </w:r>
+      <w:proofErr w:type="gramEnd"/>
+      <w:r>
+        <w:t>, I care about alpha ass)</w:t>
       </w:r>
       <w:r>
         <w:t>:</w:t>
@@ -1576,6 +1922,7 @@
         </w:rPr>
         <w:t xml:space="preserve">PP </w:t>
       </w:r>
+      <w:proofErr w:type="spellStart"/>
       <w:r>
         <w:rPr>
           <w:b/>
@@ -1585,6 +1932,7 @@
         </w:rPr>
         <w:t>validation</w:t>
       </w:r>
+      <w:proofErr w:type="spellEnd"/>
       <w:r>
         <w:rPr>
           <w:b/>
@@ -1594,6 +1942,8 @@
         </w:rPr>
         <w:t xml:space="preserve"> + </w:t>
       </w:r>
+      <w:proofErr w:type="spellStart"/>
+      <w:proofErr w:type="gramStart"/>
       <w:r>
         <w:rPr>
           <w:b/>
@@ -1603,6 +1953,7 @@
         </w:rPr>
         <w:t>abuse</w:t>
       </w:r>
+      <w:proofErr w:type="spellEnd"/>
       <w:r>
         <w:rPr>
           <w:b/>
@@ -1614,34 +1965,55 @@
       </w:r>
       <w:r>
         <w:rPr>
-          <w:rFonts w:ascii="Segoe UI Emoji" w:hAnsi="Segoe UI Emoji" w:cs="Segoe UI Emoji"/>
-          <w:b/>
-          <w:bCs/>
-          <w:color w:val="FF0000"/>
+          <w:rFonts w:ascii="none" w:hAnsi="none"/>
+          <w:color w:val="00B050"/>
+          <w:sz w:val="27"/>
+          <w:szCs w:val="27"/>
           <w:lang w:val="it-IT"/>
         </w:rPr>
-        <w:t>❌</w:t>
-      </w:r>
-      <w:r>
-        <w:rPr>
-          <w:rFonts w:ascii="none" w:hAnsi="none"/>
+        <w:t xml:space="preserve"> </w:t>
+      </w:r>
+      <w:r>
+        <w:rPr>
+          <w:rFonts w:ascii="Segoe UI Symbol" w:hAnsi="Segoe UI Symbol" w:cs="Segoe UI Symbol"/>
           <w:color w:val="00B050"/>
           <w:sz w:val="27"/>
           <w:szCs w:val="27"/>
           <w:lang w:val="it-IT"/>
         </w:rPr>
+        <w:t>✔</w:t>
+      </w:r>
+      <w:proofErr w:type="gramEnd"/>
+      <w:r>
+        <w:rPr>
+          <w:rFonts w:ascii="none" w:hAnsi="none"/>
+          <w:color w:val="00B050"/>
+          <w:sz w:val="27"/>
+          <w:szCs w:val="27"/>
+        </w:rPr>
+        <w:t>️</w:t>
+      </w:r>
+      <w:r>
+        <w:rPr>
+          <w:rFonts w:ascii="none" w:hAnsi="none"/>
+          <w:color w:val="00B050"/>
+          <w:sz w:val="27"/>
+          <w:szCs w:val="27"/>
+          <w:lang w:val="it-IT"/>
+        </w:rPr>
         <w:t xml:space="preserve"> </w:t>
       </w:r>
       <w:r>
         <w:rPr>
           <w:rFonts w:ascii="none" w:hAnsi="none"/>
-          <w:color w:val="FF0000"/>
+          <w:color w:val="00B050"/>
           <w:sz w:val="27"/>
           <w:szCs w:val="27"/>
           <w:lang w:val="it-IT"/>
         </w:rPr>
         <w:t>(</w:t>
       </w:r>
+      <w:proofErr w:type="spellStart"/>
       <w:r>
         <w:rPr>
           <w:rFonts w:ascii="none" w:hAnsi="none"/>
@@ -1650,79 +2022,38 @@
           <w:szCs w:val="27"/>
           <w:lang w:val="it-IT"/>
         </w:rPr>
-        <w:t>PP_complete _up_3 RUOTA DI SCORTA</w:t>
-      </w:r>
-      <w:r>
-        <w:rPr>
-          <w:rFonts w:ascii="none" w:hAnsi="none"/>
-          <w:color w:val="FF0000"/>
-          <w:sz w:val="27"/>
-          <w:szCs w:val="27"/>
-          <w:highlight w:val="yellow"/>
+        <w:t>P</w:t>
+      </w:r>
+      <w:r>
+        <w:rPr>
+          <w:rFonts w:ascii="none" w:hAnsi="none"/>
+          <w:color w:val="00B050"/>
+          <w:sz w:val="27"/>
+          <w:szCs w:val="27"/>
           <w:lang w:val="it-IT"/>
         </w:rPr>
-        <w:t xml:space="preserve"> , </w:t>
-      </w:r>
-      <w:r>
-        <w:rPr>
-          <w:rFonts w:ascii="none" w:hAnsi="none"/>
-          <w:color w:val="FF0000"/>
-          <w:sz w:val="27"/>
-          <w:szCs w:val="27"/>
-          <w:highlight w:val="yellow"/>
+        <w:t>P_complete</w:t>
+      </w:r>
+      <w:proofErr w:type="spellEnd"/>
+      <w:r>
+        <w:rPr>
+          <w:rFonts w:ascii="none" w:hAnsi="none"/>
+          <w:color w:val="00B050"/>
+          <w:sz w:val="27"/>
+          <w:szCs w:val="27"/>
           <w:lang w:val="it-IT"/>
         </w:rPr>
-        <w:t>da fare</w:t>
-      </w:r>
-      <w:r>
-        <w:rPr>
-          <w:rFonts w:ascii="none" w:hAnsi="none"/>
-          <w:color w:val="FF0000"/>
+        <w:t xml:space="preserve"> _up_3 RUOTA DI SCORT</w:t>
+      </w:r>
+      <w:r>
+        <w:rPr>
+          <w:rFonts w:ascii="none" w:hAnsi="none"/>
+          <w:color w:val="00B050"/>
           <w:sz w:val="27"/>
           <w:szCs w:val="27"/>
           <w:lang w:val="it-IT"/>
         </w:rPr>
-        <w:t>, nice to have</w:t>
-      </w:r>
-      <w:r>
-        <w:rPr>
-          <w:rFonts w:ascii="none" w:hAnsi="none"/>
-          <w:color w:val="FF0000"/>
-          <w:sz w:val="27"/>
-          <w:szCs w:val="27"/>
-          <w:lang w:val="it-IT"/>
-        </w:rPr>
-        <w:t>(</w:t>
-      </w:r>
-      <w:r>
-        <w:rPr>
-          <w:rFonts w:ascii="none" w:hAnsi="none"/>
-          <w:color w:val="FF0000"/>
-          <w:sz w:val="27"/>
-          <w:szCs w:val="27"/>
-          <w:lang w:val="it-IT"/>
-        </w:rPr>
-        <w:t>4</w:t>
-      </w:r>
-      <w:r>
-        <w:rPr>
-          <w:rFonts w:ascii="none" w:hAnsi="none"/>
-          <w:color w:val="FF0000"/>
-          <w:sz w:val="27"/>
-          <w:szCs w:val="27"/>
-          <w:lang w:val="it-IT"/>
-        </w:rPr>
-        <w:t>)</w:t>
-      </w:r>
-      <w:r>
-        <w:rPr>
-          <w:rFonts w:ascii="none" w:hAnsi="none"/>
-          <w:color w:val="FF0000"/>
-          <w:sz w:val="27"/>
-          <w:szCs w:val="27"/>
-          <w:lang w:val="it-IT"/>
-        </w:rPr>
-        <w:t>)</w:t>
+        <w:t>A, abuse_PP_up_3)</w:t>
       </w:r>
     </w:p>
     <w:p>
@@ -1769,6 +2100,7 @@
         </w:rPr>
         <w:t xml:space="preserve">validation + </w:t>
       </w:r>
+      <w:proofErr w:type="gramStart"/>
       <w:r>
         <w:rPr>
           <w:b/>
@@ -1799,113 +2131,32 @@
       </w:r>
       <w:r>
         <w:rPr>
-          <w:rFonts w:ascii="Segoe UI Emoji" w:hAnsi="Segoe UI Emoji" w:cs="Segoe UI Emoji"/>
-          <w:b/>
-          <w:bCs/>
-          <w:color w:val="FF0000"/>
+          <w:rFonts w:ascii="Segoe UI Symbol" w:hAnsi="Segoe UI Symbol" w:cs="Segoe UI Symbol"/>
+          <w:color w:val="00B050"/>
+          <w:sz w:val="27"/>
+          <w:szCs w:val="27"/>
           <w:lang w:val="en-US"/>
         </w:rPr>
-        <w:t>❌</w:t>
-      </w:r>
-      <w:r>
-        <w:rPr>
-          <w:rFonts w:ascii="none" w:hAnsi="none"/>
-          <w:color w:val="00B050"/>
-          <w:sz w:val="27"/>
-          <w:szCs w:val="27"/>
-          <w:lang w:val="en-US"/>
-        </w:rPr>
-        <w:t xml:space="preserve"> </w:t>
-      </w:r>
-      <w:r>
-        <w:rPr>
-          <w:rFonts w:ascii="none" w:hAnsi="none"/>
-          <w:color w:val="FF0000"/>
-          <w:sz w:val="27"/>
-          <w:szCs w:val="27"/>
-          <w:lang w:val="en-US"/>
-        </w:rPr>
-        <w:t>(</w:t>
-      </w:r>
-      <w:r>
-        <w:rPr>
-          <w:rFonts w:ascii="none" w:hAnsi="none"/>
-          <w:color w:val="FF0000"/>
-          <w:sz w:val="27"/>
-          <w:szCs w:val="27"/>
-          <w:highlight w:val="yellow"/>
-          <w:lang w:val="en-US"/>
-        </w:rPr>
-        <w:t>da fare</w:t>
-      </w:r>
-      <w:r>
-        <w:rPr>
-          <w:rFonts w:ascii="none" w:hAnsi="none"/>
-          <w:color w:val="FF0000"/>
-          <w:sz w:val="27"/>
-          <w:szCs w:val="27"/>
-          <w:lang w:val="en-US"/>
-        </w:rPr>
-        <w:t>, nice to have</w:t>
-      </w:r>
-      <w:r>
-        <w:rPr>
-          <w:rFonts w:ascii="none" w:hAnsi="none"/>
-          <w:color w:val="FF0000"/>
-          <w:sz w:val="27"/>
-          <w:szCs w:val="27"/>
-          <w:lang w:val="en-US"/>
-        </w:rPr>
-        <w:t>(</w:t>
-      </w:r>
-      <w:r>
-        <w:rPr>
-          <w:rFonts w:ascii="none" w:hAnsi="none"/>
-          <w:color w:val="FF0000"/>
-          <w:sz w:val="27"/>
-          <w:szCs w:val="27"/>
-          <w:lang w:val="en-US"/>
-        </w:rPr>
-        <w:t>4</w:t>
-      </w:r>
-      <w:r>
-        <w:rPr>
-          <w:rFonts w:ascii="none" w:hAnsi="none"/>
-          <w:color w:val="FF0000"/>
-          <w:sz w:val="27"/>
-          <w:szCs w:val="27"/>
-          <w:lang w:val="en-US"/>
-        </w:rPr>
-        <w:t>)</w:t>
-      </w:r>
-      <w:r>
-        <w:rPr>
-          <w:rFonts w:ascii="none" w:hAnsi="none"/>
-          <w:color w:val="FF0000"/>
-          <w:sz w:val="27"/>
-          <w:szCs w:val="27"/>
-          <w:lang w:val="en-US"/>
-        </w:rPr>
-        <w:t xml:space="preserve">, </w:t>
-      </w:r>
-      <w:r>
-        <w:rPr>
-          <w:rFonts w:ascii="none" w:hAnsi="none"/>
-          <w:color w:val="00B050"/>
-          <w:sz w:val="27"/>
-          <w:szCs w:val="27"/>
-        </w:rPr>
-        <w:t>abbiamo gain</w:t>
-      </w:r>
-      <w:r>
-        <w:rPr>
-          <w:rFonts w:ascii="none" w:hAnsi="none"/>
-          <w:color w:val="FF0000"/>
-          <w:sz w:val="27"/>
-          <w:szCs w:val="27"/>
-          <w:lang w:val="en-US"/>
-        </w:rPr>
-        <w:t>)</w:t>
+        <w:t>✔</w:t>
+      </w:r>
+      <w:proofErr w:type="gramEnd"/>
+      <w:r>
+        <w:rPr>
+          <w:rFonts w:ascii="none" w:hAnsi="none"/>
+          <w:color w:val="00B050"/>
+          <w:sz w:val="27"/>
+          <w:szCs w:val="27"/>
+        </w:rPr>
+        <w:t>️</w:t>
+      </w:r>
+      <w:r>
+        <w:rPr>
+          <w:rFonts w:ascii="none" w:hAnsi="none"/>
+          <w:color w:val="00B050"/>
+          <w:sz w:val="27"/>
+          <w:szCs w:val="27"/>
+        </w:rPr>
+        <w:t xml:space="preserve"> (abuse_LQ_up_2)</w:t>
       </w:r>
     </w:p>
     <w:p>
@@ -2012,16 +2263,36 @@
           <w:sz w:val="27"/>
           <w:szCs w:val="27"/>
         </w:rPr>
-        <w:t xml:space="preserve"> (PP_</w:t>
-      </w:r>
-      <w:r>
-        <w:rPr>
-          <w:rFonts w:ascii="none" w:hAnsi="none"/>
-          <w:color w:val="00B050"/>
-          <w:sz w:val="27"/>
-          <w:szCs w:val="27"/>
-        </w:rPr>
-        <w:t xml:space="preserve">int </w:t>
+        <w:t xml:space="preserve"> (</w:t>
+      </w:r>
+      <w:proofErr w:type="spellStart"/>
+      <w:r>
+        <w:rPr>
+          <w:rFonts w:ascii="none" w:hAnsi="none"/>
+          <w:color w:val="00B050"/>
+          <w:sz w:val="27"/>
+          <w:szCs w:val="27"/>
+        </w:rPr>
+        <w:t>PP_</w:t>
+      </w:r>
+      <w:r>
+        <w:rPr>
+          <w:rFonts w:ascii="none" w:hAnsi="none"/>
+          <w:color w:val="00B050"/>
+          <w:sz w:val="27"/>
+          <w:szCs w:val="27"/>
+        </w:rPr>
+        <w:t>int</w:t>
+      </w:r>
+      <w:proofErr w:type="spellEnd"/>
+      <w:r>
+        <w:rPr>
+          <w:rFonts w:ascii="none" w:hAnsi="none"/>
+          <w:color w:val="00B050"/>
+          <w:sz w:val="27"/>
+          <w:szCs w:val="27"/>
+        </w:rPr>
+        <w:t xml:space="preserve"> </w:t>
       </w:r>
       <w:r>
         <w:rPr>
@@ -2044,142 +2315,76 @@
       <w:r>
         <w:rPr>
           <w:rFonts w:ascii="none" w:hAnsi="none"/>
-          <w:color w:val="FF0000"/>
+          <w:color w:val="00B050"/>
           <w:sz w:val="27"/>
           <w:szCs w:val="27"/>
           <w:lang w:val="en-US"/>
         </w:rPr>
-        <w:t>eventuale HP con int magheggiato</w:t>
-      </w:r>
-      <w:r>
-        <w:rPr>
-          <w:rFonts w:ascii="none" w:hAnsi="none"/>
-          <w:color w:val="FF0000"/>
+        <w:t xml:space="preserve">PP_int_up_7 HP con int </w:t>
+      </w:r>
+      <w:proofErr w:type="spellStart"/>
+      <w:r>
+        <w:rPr>
+          <w:rFonts w:ascii="none" w:hAnsi="none"/>
+          <w:color w:val="00B050"/>
           <w:sz w:val="27"/>
           <w:szCs w:val="27"/>
           <w:lang w:val="en-US"/>
         </w:rPr>
-        <w:t xml:space="preserve"> </w:t>
-      </w:r>
-      <w:r>
-        <w:rPr>
-          <w:rFonts w:ascii="none" w:hAnsi="none"/>
-          <w:color w:val="FF0000"/>
+        <w:t>magheggiat</w:t>
+      </w:r>
+      <w:r>
+        <w:rPr>
+          <w:rFonts w:ascii="none" w:hAnsi="none"/>
+          <w:color w:val="00B050"/>
           <w:sz w:val="27"/>
           <w:szCs w:val="27"/>
           <w:lang w:val="en-US"/>
         </w:rPr>
-        <w:t>K_pp_al_th_pi_int_</w:t>
-      </w:r>
-      <w:r>
-        <w:rPr>
-          <w:rFonts w:ascii="none" w:hAnsi="none"/>
-          <w:color w:val="FF0000"/>
+        <w:t>o</w:t>
+      </w:r>
+      <w:proofErr w:type="spellEnd"/>
+      <w:r>
+        <w:rPr>
+          <w:rFonts w:ascii="none" w:hAnsi="none"/>
+          <w:color w:val="00B050"/>
           <w:sz w:val="27"/>
           <w:szCs w:val="27"/>
           <w:lang w:val="en-US"/>
         </w:rPr>
-        <w:t>7</w:t>
-      </w:r>
-      <w:r>
-        <w:rPr>
-          <w:rFonts w:ascii="none" w:hAnsi="none"/>
-          <w:color w:val="FF0000"/>
+        <w:t>, PP_int_up_8 LP</w:t>
+      </w:r>
+      <w:r>
+        <w:rPr>
+          <w:rFonts w:ascii="none" w:hAnsi="none"/>
+          <w:color w:val="00B050"/>
           <w:sz w:val="27"/>
           <w:szCs w:val="27"/>
           <w:lang w:val="en-US"/>
         </w:rPr>
-        <w:t xml:space="preserve"> </w:t>
-      </w:r>
-      <w:r>
-        <w:rPr>
-          <w:rFonts w:ascii="none" w:hAnsi="none"/>
-          <w:color w:val="FF0000"/>
+        <w:t xml:space="preserve">, </w:t>
+      </w:r>
+      <w:proofErr w:type="spellStart"/>
+      <w:r>
+        <w:rPr>
+          <w:rFonts w:ascii="none" w:hAnsi="none"/>
+          <w:color w:val="00B050"/>
           <w:sz w:val="27"/>
           <w:szCs w:val="27"/>
           <w:lang w:val="en-US"/>
         </w:rPr>
-        <w:t>(3)</w:t>
-      </w:r>
-      <w:r>
-        <w:rPr>
-          <w:rFonts w:ascii="none" w:hAnsi="none"/>
-          <w:color w:val="FF0000"/>
+        <w:t>PP_int_up</w:t>
+      </w:r>
+      <w:proofErr w:type="spellEnd"/>
+      <w:r>
+        <w:rPr>
+          <w:rFonts w:ascii="none" w:hAnsi="none"/>
+          <w:color w:val="00B050"/>
           <w:sz w:val="27"/>
           <w:szCs w:val="27"/>
           <w:lang w:val="en-US"/>
         </w:rPr>
-        <w:t>, m</w:t>
-      </w:r>
-      <w:r>
-        <w:rPr>
-          <w:rFonts w:ascii="none" w:hAnsi="none"/>
-          <w:color w:val="FF0000"/>
-          <w:sz w:val="27"/>
-          <w:szCs w:val="27"/>
-          <w:lang w:val="en-US"/>
-        </w:rPr>
-        <w:t>anca</w:t>
-      </w:r>
-      <w:r>
-        <w:rPr>
-          <w:rFonts w:ascii="none" w:hAnsi="none"/>
-          <w:color w:val="FF0000"/>
-          <w:sz w:val="27"/>
-          <w:szCs w:val="27"/>
-          <w:lang w:val="en-US"/>
-        </w:rPr>
-        <w:t xml:space="preserve"> </w:t>
-      </w:r>
-      <w:r>
-        <w:rPr>
-          <w:rFonts w:ascii="none" w:hAnsi="none"/>
-          <w:color w:val="FF0000"/>
-          <w:sz w:val="27"/>
-          <w:szCs w:val="27"/>
-          <w:lang w:val="en-US"/>
-        </w:rPr>
-        <w:t>LP</w:t>
-      </w:r>
-      <w:r>
-        <w:rPr>
-          <w:rFonts w:ascii="none" w:hAnsi="none"/>
-          <w:color w:val="FF0000"/>
-          <w:sz w:val="27"/>
-          <w:szCs w:val="27"/>
-          <w:lang w:val="en-US"/>
-        </w:rPr>
-        <w:t xml:space="preserve"> </w:t>
-      </w:r>
-      <w:r>
-        <w:rPr>
-          <w:rFonts w:ascii="none" w:hAnsi="none"/>
-          <w:color w:val="FF0000"/>
-          <w:sz w:val="27"/>
-          <w:szCs w:val="27"/>
-          <w:lang w:val="en-US"/>
-        </w:rPr>
-        <w:t>K_pp_al_th_pi_int_</w:t>
-      </w:r>
-      <w:r>
-        <w:rPr>
-          <w:rFonts w:ascii="none" w:hAnsi="none"/>
-          <w:color w:val="FF0000"/>
-          <w:sz w:val="27"/>
-          <w:szCs w:val="27"/>
-          <w:lang w:val="en-US"/>
-        </w:rPr>
-        <w:t>8</w:t>
-      </w:r>
-      <w:r>
-        <w:rPr>
-          <w:rFonts w:ascii="none" w:hAnsi="none"/>
-          <w:color w:val="FF0000"/>
-          <w:sz w:val="27"/>
-          <w:szCs w:val="27"/>
-          <w:lang w:val="en-US"/>
-        </w:rPr>
-        <w:t xml:space="preserve"> (2)</w:t>
+        <w:t xml:space="preserve"> 9 MP</w:t>
       </w:r>
       <w:r>
         <w:rPr>
@@ -2301,59 +2506,101 @@
           <w:rFonts w:ascii="Segoe UI Emoji" w:hAnsi="Segoe UI Emoji" w:cs="Segoe UI Emoji"/>
           <w:b/>
           <w:bCs/>
-          <w:color w:val="FF0000"/>
+          <w:color w:val="00B050"/>
           <w:lang w:val="en-US"/>
         </w:rPr>
-        <w:t>LQ_int_up_2 HP con int dimezzato</w:t>
+        <w:t>LQ_int_up_</w:t>
       </w:r>
       <w:r>
         <w:rPr>
           <w:rFonts w:ascii="Segoe UI Emoji" w:hAnsi="Segoe UI Emoji" w:cs="Segoe UI Emoji"/>
           <w:b/>
           <w:bCs/>
-          <w:color w:val="FF0000"/>
+          <w:color w:val="00B050"/>
           <w:lang w:val="en-US"/>
         </w:rPr>
-        <w:t xml:space="preserve"> PARA</w:t>
+        <w:t>3</w:t>
       </w:r>
       <w:r>
         <w:rPr>
           <w:rFonts w:ascii="Segoe UI Emoji" w:hAnsi="Segoe UI Emoji" w:cs="Segoe UI Emoji"/>
           <w:b/>
           <w:bCs/>
-          <w:color w:val="FF0000"/>
+          <w:color w:val="00B050"/>
           <w:lang w:val="en-US"/>
         </w:rPr>
-        <w:t xml:space="preserve"> K_LQ_int_up3</w:t>
-      </w:r>
+        <w:t xml:space="preserve"> HP con int </w:t>
+      </w:r>
+      <w:proofErr w:type="spellStart"/>
       <w:r>
         <w:rPr>
           <w:rFonts w:ascii="Segoe UI Emoji" w:hAnsi="Segoe UI Emoji" w:cs="Segoe UI Emoji"/>
           <w:b/>
           <w:bCs/>
-          <w:color w:val="FF0000"/>
+          <w:color w:val="00B050"/>
           <w:lang w:val="en-US"/>
         </w:rPr>
-        <w:t xml:space="preserve"> (</w:t>
-      </w:r>
+        <w:t>magheggiato</w:t>
+      </w:r>
+      <w:proofErr w:type="spellEnd"/>
       <w:r>
         <w:rPr>
           <w:rFonts w:ascii="Segoe UI Emoji" w:hAnsi="Segoe UI Emoji" w:cs="Segoe UI Emoji"/>
           <w:b/>
           <w:bCs/>
-          <w:color w:val="FF0000"/>
+          <w:color w:val="00B050"/>
           <w:lang w:val="en-US"/>
         </w:rPr>
-        <w:t>3</w:t>
+        <w:t xml:space="preserve">, </w:t>
       </w:r>
       <w:r>
         <w:rPr>
           <w:rFonts w:ascii="Segoe UI Emoji" w:hAnsi="Segoe UI Emoji" w:cs="Segoe UI Emoji"/>
           <w:b/>
           <w:bCs/>
-          <w:color w:val="FF0000"/>
+          <w:color w:val="00B050"/>
           <w:lang w:val="en-US"/>
         </w:rPr>
+        <w:t>(</w:t>
+      </w:r>
+      <w:r>
+        <w:rPr>
+          <w:rFonts w:ascii="Segoe UI Emoji" w:hAnsi="Segoe UI Emoji" w:cs="Segoe UI Emoji"/>
+          <w:b/>
+          <w:bCs/>
+          <w:color w:val="00B050"/>
+          <w:lang w:val="en-US"/>
+        </w:rPr>
+        <w:t xml:space="preserve">LQ_int_up_2_polyfit </w:t>
+      </w:r>
+      <w:r>
+        <w:rPr>
+          <w:rFonts w:ascii="Segoe UI Emoji" w:hAnsi="Segoe UI Emoji" w:cs="Segoe UI Emoji"/>
+          <w:b/>
+          <w:bCs/>
+          <w:color w:val="00B050"/>
+          <w:lang w:val="en-US"/>
+        </w:rPr>
+        <w:t>H</w:t>
+      </w:r>
+      <w:r>
+        <w:rPr>
+          <w:rFonts w:ascii="Segoe UI Emoji" w:hAnsi="Segoe UI Emoji" w:cs="Segoe UI Emoji"/>
+          <w:b/>
+          <w:bCs/>
+          <w:color w:val="00B050"/>
+          <w:lang w:val="en-US"/>
+        </w:rPr>
+        <w:t>P</w:t>
+      </w:r>
+      <w:r>
+        <w:rPr>
+          <w:rFonts w:ascii="Segoe UI Emoji" w:hAnsi="Segoe UI Emoji" w:cs="Segoe UI Emoji"/>
+          <w:b/>
+          <w:bCs/>
+          <w:color w:val="00B050"/>
+          <w:lang w:val="en-US"/>
+        </w:rPr>
         <w:t>)</w:t>
       </w:r>
       <w:r>
@@ -2374,7 +2621,7 @@
           <w:color w:val="00B050"/>
           <w:lang w:val="en-US"/>
         </w:rPr>
-        <w:t xml:space="preserve"> </w:t>
+        <w:t xml:space="preserve"> LQ_int_up_4 LP</w:t>
       </w:r>
       <w:r>
         <w:rPr>
@@ -2384,137 +2631,7 @@
           <w:color w:val="00B050"/>
           <w:lang w:val="en-US"/>
         </w:rPr>
-        <w:t>(</w:t>
-      </w:r>
-      <w:r>
-        <w:rPr>
-          <w:rFonts w:ascii="Segoe UI Emoji" w:hAnsi="Segoe UI Emoji" w:cs="Segoe UI Emoji"/>
-          <w:b/>
-          <w:bCs/>
-          <w:color w:val="00B050"/>
-          <w:lang w:val="en-US"/>
-        </w:rPr>
-        <w:t xml:space="preserve">LQ_int_up_2_polyfit </w:t>
-      </w:r>
-      <w:r>
-        <w:rPr>
-          <w:rFonts w:ascii="Segoe UI Emoji" w:hAnsi="Segoe UI Emoji" w:cs="Segoe UI Emoji"/>
-          <w:b/>
-          <w:bCs/>
-          <w:color w:val="00B050"/>
-          <w:lang w:val="en-US"/>
-        </w:rPr>
-        <w:t>H</w:t>
-      </w:r>
-      <w:r>
-        <w:rPr>
-          <w:rFonts w:ascii="Segoe UI Emoji" w:hAnsi="Segoe UI Emoji" w:cs="Segoe UI Emoji"/>
-          <w:b/>
-          <w:bCs/>
-          <w:color w:val="00B050"/>
-          <w:lang w:val="en-US"/>
-        </w:rPr>
-        <w:t>P</w:t>
-      </w:r>
-      <w:r>
-        <w:rPr>
-          <w:rFonts w:ascii="Segoe UI Emoji" w:hAnsi="Segoe UI Emoji" w:cs="Segoe UI Emoji"/>
-          <w:b/>
-          <w:bCs/>
-          <w:color w:val="00B050"/>
-          <w:lang w:val="en-US"/>
-        </w:rPr>
-        <w:t>)</w:t>
-      </w:r>
-      <w:r>
-        <w:rPr>
-          <w:rFonts w:ascii="Segoe UI Emoji" w:hAnsi="Segoe UI Emoji" w:cs="Segoe UI Emoji"/>
-          <w:b/>
-          <w:bCs/>
-          <w:color w:val="00B050"/>
-          <w:lang w:val="en-US"/>
-        </w:rPr>
-        <w:t xml:space="preserve">, </w:t>
-      </w:r>
-      <w:r>
-        <w:rPr>
-          <w:rFonts w:ascii="Segoe UI Emoji" w:hAnsi="Segoe UI Emoji" w:cs="Segoe UI Emoji"/>
-          <w:b/>
-          <w:bCs/>
-          <w:color w:val="FF0000"/>
-          <w:lang w:val="en-US"/>
-        </w:rPr>
-        <w:t xml:space="preserve">LQ_int_up_2_polyfit con Tass </w:t>
-      </w:r>
-      <w:r>
-        <w:rPr>
-          <w:rFonts w:ascii="Segoe UI Emoji" w:hAnsi="Segoe UI Emoji" w:cs="Segoe UI Emoji"/>
-          <w:b/>
-          <w:bCs/>
-          <w:color w:val="FF0000"/>
-          <w:lang w:val="en-US"/>
-        </w:rPr>
-        <w:t>m</w:t>
-      </w:r>
-      <w:r>
-        <w:rPr>
-          <w:rFonts w:ascii="Segoe UI Emoji" w:hAnsi="Segoe UI Emoji" w:cs="Segoe UI Emoji"/>
-          <w:b/>
-          <w:bCs/>
-          <w:color w:val="FF0000"/>
-          <w:lang w:val="en-US"/>
-        </w:rPr>
-        <w:t>aggiore</w:t>
-      </w:r>
-      <w:r>
-        <w:rPr>
-          <w:rFonts w:ascii="Segoe UI Emoji" w:hAnsi="Segoe UI Emoji" w:cs="Segoe UI Emoji"/>
-          <w:b/>
-          <w:bCs/>
-          <w:color w:val="FF0000"/>
-          <w:lang w:val="en-US"/>
-        </w:rPr>
-        <w:t xml:space="preserve"> LP</w:t>
-      </w:r>
-      <w:r>
-        <w:rPr>
-          <w:rFonts w:ascii="Segoe UI Emoji" w:hAnsi="Segoe UI Emoji" w:cs="Segoe UI Emoji"/>
-          <w:b/>
-          <w:bCs/>
-          <w:color w:val="FF0000"/>
-          <w:lang w:val="en-US"/>
-        </w:rPr>
-        <w:t xml:space="preserve"> </w:t>
-      </w:r>
-      <w:r>
-        <w:rPr>
-          <w:rFonts w:ascii="Segoe UI Emoji" w:hAnsi="Segoe UI Emoji" w:cs="Segoe UI Emoji"/>
-          <w:b/>
-          <w:bCs/>
-          <w:color w:val="FF0000"/>
-          <w:lang w:val="en-US"/>
-        </w:rPr>
-        <w:t>K_LQ_int_up</w:t>
-      </w:r>
-      <w:r>
-        <w:rPr>
-          <w:rFonts w:ascii="Segoe UI Emoji" w:hAnsi="Segoe UI Emoji" w:cs="Segoe UI Emoji"/>
-          <w:b/>
-          <w:bCs/>
-          <w:color w:val="FF0000"/>
-          <w:lang w:val="en-US"/>
-        </w:rPr>
-        <w:t>4</w:t>
-      </w:r>
-      <w:r>
-        <w:rPr>
-          <w:rFonts w:ascii="Segoe UI Emoji" w:hAnsi="Segoe UI Emoji" w:cs="Segoe UI Emoji"/>
-          <w:b/>
-          <w:bCs/>
-          <w:color w:val="FF0000"/>
-          <w:lang w:val="en-US"/>
-        </w:rPr>
-        <w:t xml:space="preserve"> (2)</w:t>
+        <w:t>, LQ_int_up_5 MP</w:t>
       </w:r>
       <w:r>
         <w:rPr>
@@ -2597,6 +2714,7 @@
         </w:rPr>
         <w:t xml:space="preserve">in </w:t>
       </w:r>
+      <w:proofErr w:type="spellStart"/>
       <w:r>
         <w:rPr>
           <w:b/>
@@ -2605,6 +2723,7 @@
         </w:rPr>
         <w:t>presentazione</w:t>
       </w:r>
+      <w:proofErr w:type="spellEnd"/>
       <w:r>
         <w:rPr>
           <w:b/>
@@ -2691,7 +2810,27 @@
           <w:sz w:val="27"/>
           <w:szCs w:val="27"/>
         </w:rPr>
-        <w:t xml:space="preserve"> (new_swing_up_down_int, to be wrapped/shaped)</w:t>
+        <w:t xml:space="preserve"> (</w:t>
+      </w:r>
+      <w:proofErr w:type="spellStart"/>
+      <w:r>
+        <w:rPr>
+          <w:rFonts w:ascii="none" w:hAnsi="none"/>
+          <w:color w:val="00B050"/>
+          <w:sz w:val="27"/>
+          <w:szCs w:val="27"/>
+        </w:rPr>
+        <w:t>new_swing_up_down_int</w:t>
+      </w:r>
+      <w:proofErr w:type="spellEnd"/>
+      <w:r>
+        <w:rPr>
+          <w:rFonts w:ascii="none" w:hAnsi="none"/>
+          <w:color w:val="00B050"/>
+          <w:sz w:val="27"/>
+          <w:szCs w:val="27"/>
+        </w:rPr>
+        <w:t>, to be wrapped/shaped)</w:t>
       </w:r>
     </w:p>
     <w:p>
@@ -2713,6 +2852,7 @@
           <w:bCs/>
           <w:color w:val="0070C0"/>
         </w:rPr>
+        <w:lastRenderedPageBreak/>
         <w:t>Lyapunov controller validation</w:t>
       </w:r>
       <w:r>
@@ -2725,37 +2865,136 @@
       </w:r>
       <w:r>
         <w:rPr>
+          <w:rFonts w:ascii="Segoe UI Symbol" w:hAnsi="Segoe UI Symbol" w:cs="Segoe UI Symbol"/>
+          <w:color w:val="00B050"/>
+          <w:sz w:val="27"/>
+          <w:szCs w:val="27"/>
+        </w:rPr>
+        <w:t>✔</w:t>
+      </w:r>
+      <w:r>
+        <w:rPr>
+          <w:rFonts w:ascii="none" w:hAnsi="none"/>
+          <w:color w:val="00B050"/>
+          <w:sz w:val="27"/>
+          <w:szCs w:val="27"/>
+        </w:rPr>
+        <w:t>️</w:t>
+      </w:r>
+      <w:r>
+        <w:rPr>
           <w:rFonts w:ascii="Segoe UI Emoji" w:hAnsi="Segoe UI Emoji" w:cs="Segoe UI Emoji"/>
           <w:b/>
           <w:bCs/>
           <w:color w:val="FF0000"/>
         </w:rPr>
-        <w:t>❌</w:t>
+        <w:t xml:space="preserve"> </w:t>
       </w:r>
       <w:r>
         <w:rPr>
           <w:rFonts w:ascii="Segoe UI Emoji" w:hAnsi="Segoe UI Emoji" w:cs="Segoe UI Emoji"/>
           <w:b/>
           <w:bCs/>
-          <w:color w:val="FF0000"/>
-        </w:rPr>
-        <w:t xml:space="preserve"> (trust in God</w:t>
+          <w:color w:val="00B050"/>
+        </w:rPr>
+        <w:t>(</w:t>
       </w:r>
       <w:r>
         <w:rPr>
           <w:rFonts w:ascii="Segoe UI Emoji" w:hAnsi="Segoe UI Emoji" w:cs="Segoe UI Emoji"/>
           <w:b/>
           <w:bCs/>
-          <w:color w:val="FF0000"/>
-        </w:rPr>
-        <w:t xml:space="preserve"> (1)</w:t>
+          <w:color w:val="00B050"/>
+        </w:rPr>
+        <w:t>swingup_</w:t>
       </w:r>
       <w:r>
         <w:rPr>
           <w:rFonts w:ascii="Segoe UI Emoji" w:hAnsi="Segoe UI Emoji" w:cs="Segoe UI Emoji"/>
           <w:b/>
           <w:bCs/>
-          <w:color w:val="FF0000"/>
+          <w:color w:val="00B050"/>
+        </w:rPr>
+        <w:t>Lyapunov_</w:t>
+      </w:r>
+      <w:r>
+        <w:rPr>
+          <w:rFonts w:ascii="Segoe UI Emoji" w:hAnsi="Segoe UI Emoji" w:cs="Segoe UI Emoji"/>
+          <w:b/>
+          <w:bCs/>
+          <w:color w:val="00B050"/>
+        </w:rPr>
+        <w:t>2_var_theta_ref</w:t>
+      </w:r>
+      <w:r>
+        <w:rPr>
+          <w:rFonts w:ascii="Segoe UI Emoji" w:hAnsi="Segoe UI Emoji" w:cs="Segoe UI Emoji"/>
+          <w:b/>
+          <w:bCs/>
+          <w:color w:val="00B050"/>
+        </w:rPr>
+        <w:t xml:space="preserve"> FAST,</w:t>
+      </w:r>
+      <w:r>
+        <w:rPr>
+          <w:rFonts w:ascii="Segoe UI Emoji" w:hAnsi="Segoe UI Emoji" w:cs="Segoe UI Emoji"/>
+          <w:b/>
+          <w:bCs/>
+          <w:color w:val="00B050"/>
+        </w:rPr>
+        <w:t xml:space="preserve"> </w:t>
+      </w:r>
+      <w:r>
+        <w:rPr>
+          <w:rFonts w:ascii="Segoe UI Emoji" w:hAnsi="Segoe UI Emoji" w:cs="Segoe UI Emoji"/>
+          <w:b/>
+          <w:bCs/>
+          <w:color w:val="00B050"/>
+        </w:rPr>
+        <w:t>swingup_Lyapunov_</w:t>
+      </w:r>
+      <w:r>
+        <w:rPr>
+          <w:rFonts w:ascii="Segoe UI Emoji" w:hAnsi="Segoe UI Emoji" w:cs="Segoe UI Emoji"/>
+          <w:b/>
+          <w:bCs/>
+          <w:color w:val="00B050"/>
+        </w:rPr>
+        <w:t>5</w:t>
+      </w:r>
+      <w:r>
+        <w:rPr>
+          <w:rFonts w:ascii="Segoe UI Emoji" w:hAnsi="Segoe UI Emoji" w:cs="Segoe UI Emoji"/>
+          <w:b/>
+          <w:bCs/>
+          <w:color w:val="00B050"/>
+        </w:rPr>
+        <w:t>_var_theta_ref</w:t>
+      </w:r>
+      <w:r>
+        <w:rPr>
+          <w:rFonts w:ascii="Segoe UI Emoji" w:hAnsi="Segoe UI Emoji" w:cs="Segoe UI Emoji"/>
+          <w:b/>
+          <w:bCs/>
+          <w:color w:val="00B050"/>
+        </w:rPr>
+        <w:t xml:space="preserve"> FAST</w:t>
+      </w:r>
+      <w:r>
+        <w:rPr>
+          <w:rFonts w:ascii="Segoe UI Emoji" w:hAnsi="Segoe UI Emoji" w:cs="Segoe UI Emoji"/>
+          <w:b/>
+          <w:bCs/>
+          <w:color w:val="00B050"/>
+        </w:rPr>
+        <w:t xml:space="preserve"> more strong control action</w:t>
+      </w:r>
+      <w:r>
+        <w:rPr>
+          <w:rFonts w:ascii="Segoe UI Emoji" w:hAnsi="Segoe UI Emoji" w:cs="Segoe UI Emoji"/>
+          <w:b/>
+          <w:bCs/>
+          <w:color w:val="00B050"/>
         </w:rPr>
         <w:t>)</w:t>
       </w:r>
@@ -2827,16 +3066,9 @@
           <w:sz w:val="28"/>
           <w:szCs w:val="28"/>
         </w:rPr>
-        <w:t>For every experiment is needed (possibly on the same plot to save space):</w:t>
-      </w:r>
-    </w:p>
-    <w:p>
-      <w:pPr>
-        <w:pStyle w:val="Paragrafoelenco"/>
-        <w:numPr>
-          <w:ilvl w:val="0"/>
-          <w:numId w:val="10"/>
-        </w:numPr>
+        <w:t>For every experiment is needed (</w:t>
+      </w:r>
+      <w:r>
         <w:rPr>
           <w:b/>
           <w:bCs/>
@@ -2844,7 +3076,8 @@
           <w:sz w:val="28"/>
           <w:szCs w:val="28"/>
         </w:rPr>
-      </w:pPr>
+        <w:t xml:space="preserve">on </w:t>
+      </w:r>
       <w:r>
         <w:rPr>
           <w:b/>
@@ -2853,8 +3086,7 @@
           <w:sz w:val="28"/>
           <w:szCs w:val="28"/>
         </w:rPr>
-        <w:lastRenderedPageBreak/>
-        <w:t>Simulation test (+ Bode)</w:t>
+        <w:t>the same plot to save space):</w:t>
       </w:r>
     </w:p>
     <w:p>
@@ -2880,8 +3112,55 @@
           <w:sz w:val="28"/>
           <w:szCs w:val="28"/>
         </w:rPr>
-        <w:t>Real setup test (+ Bode)</w:t>
-      </w:r>
+        <w:t xml:space="preserve">Simulation test </w:t>
+      </w:r>
+      <w:r>
+        <w:rPr>
+          <w:b/>
+          <w:bCs/>
+          <w:color w:val="FF0000"/>
+          <w:sz w:val="28"/>
+          <w:szCs w:val="28"/>
+        </w:rPr>
+        <w:t>vs Real setup test</w:t>
+      </w:r>
+    </w:p>
+    <w:p>
+      <w:pPr>
+        <w:pStyle w:val="Paragrafoelenco"/>
+        <w:numPr>
+          <w:ilvl w:val="0"/>
+          <w:numId w:val="10"/>
+        </w:numPr>
+        <w:rPr>
+          <w:b/>
+          <w:bCs/>
+          <w:color w:val="FF0000"/>
+          <w:sz w:val="28"/>
+          <w:szCs w:val="28"/>
+        </w:rPr>
+      </w:pPr>
+      <w:r>
+        <w:rPr>
+          <w:b/>
+          <w:bCs/>
+          <w:color w:val="FF0000"/>
+          <w:sz w:val="28"/>
+          <w:szCs w:val="28"/>
+        </w:rPr>
+        <w:t>Simulation Bode vs Real setup Bode</w:t>
+      </w:r>
+    </w:p>
+    <w:p>
+      <w:pPr>
+        <w:rPr>
+          <w:b/>
+          <w:bCs/>
+          <w:color w:val="FF0000"/>
+          <w:sz w:val="28"/>
+          <w:szCs w:val="28"/>
+        </w:rPr>
+      </w:pPr>
     </w:p>
     <w:p>
       <w:pPr>
@@ -3546,7 +3825,7 @@
         <w:rFonts w:ascii="Wingdings" w:hAnsi="Wingdings" w:hint="default"/>
       </w:rPr>
     </w:lvl>
-    <w:lvl w:ilvl="4" w:tplc="FFFFFFFF" w:tentative="1">
+    <w:lvl w:ilvl="4" w:tplc="FFFFFFFF">
       <w:start w:val="1"/>
       <w:numFmt w:val="lowerLetter"/>
       <w:lvlText w:val="%5."/>

</xml_diff>